<commit_message>
finish UX and modify database document
</commit_message>
<xml_diff>
--- a/Documentation/Report/Design Document/Class Documentation/database.docx
+++ b/Documentation/Report/Design Document/Class Documentation/database.docx
@@ -1190,6 +1190,525 @@
         <w:ind w:left="480" w:hangingChars="200" w:hanging="480"/>
         <w:jc w:val="left"/>
         <w:rPr>
+          <w:rFonts w:ascii="Times New Roman" w:hAnsi="Times New Roman" w:cs="Times New Roman" w:hint="eastAsia"/>
+          <w:sz w:val="24"/>
+          <w:szCs w:val="24"/>
+        </w:rPr>
+      </w:pPr>
+      <w:r>
+        <w:rPr>
+          <w:rFonts w:ascii="Times New Roman" w:hAnsi="Times New Roman" w:cs="Times New Roman" w:hint="eastAsia"/>
+          <w:sz w:val="24"/>
+          <w:szCs w:val="24"/>
+        </w:rPr>
+        <w:t>C</w:t>
+      </w:r>
+      <w:r>
+        <w:rPr>
+          <w:rFonts w:ascii="Times New Roman" w:hAnsi="Times New Roman" w:cs="Times New Roman"/>
+          <w:sz w:val="24"/>
+          <w:szCs w:val="24"/>
+        </w:rPr>
+        <w:t>onstructor:</w:t>
+      </w:r>
+    </w:p>
+    <w:p>
+      <w:pPr>
+        <w:pStyle w:val="HTML"/>
+        <w:tabs>
+          <w:tab w:val="clear" w:pos="916"/>
+          <w:tab w:val="left" w:pos="431"/>
+        </w:tabs>
+        <w:rPr>
+          <w:rFonts w:ascii="Times New Roman" w:hAnsi="Times New Roman" w:cs="Times New Roman"/>
+        </w:rPr>
+      </w:pPr>
+      <w:r>
+        <w:rPr>
+          <w:rFonts w:ascii="Times New Roman" w:hAnsi="Times New Roman" w:cs="Times New Roman"/>
+          <w:b/>
+          <w:bCs/>
+          <w:color w:val="00677C"/>
+        </w:rPr>
+        <w:tab/>
+        <w:t>Database</w:t>
+      </w:r>
+      <w:r>
+        <w:rPr>
+          <w:rFonts w:ascii="Times New Roman" w:hAnsi="Times New Roman" w:cs="Times New Roman"/>
+        </w:rPr>
+        <w:t>():</w:t>
+      </w:r>
+    </w:p>
+    <w:p>
+      <w:pPr>
+        <w:pStyle w:val="HTML"/>
+        <w:tabs>
+          <w:tab w:val="clear" w:pos="916"/>
+          <w:tab w:val="left" w:pos="431"/>
+        </w:tabs>
+        <w:rPr>
+          <w:rFonts w:ascii="Times New Roman" w:hAnsi="Times New Roman" w:cs="Times New Roman"/>
+        </w:rPr>
+      </w:pPr>
+      <w:r>
+        <w:rPr>
+          <w:rFonts w:ascii="Times New Roman" w:hAnsi="Times New Roman" w:cs="Times New Roman"/>
+        </w:rPr>
+        <w:tab/>
+      </w:r>
+      <w:r>
+        <w:rPr>
+          <w:rFonts w:ascii="Times New Roman" w:hAnsi="Times New Roman" w:cs="Times New Roman"/>
+        </w:rPr>
+        <w:tab/>
+      </w:r>
+      <w:r>
+        <w:rPr>
+          <w:rFonts w:ascii="Times New Roman" w:hAnsi="Times New Roman" w:cs="Times New Roman"/>
+        </w:rPr>
+        <w:t>Parameters</w:t>
+      </w:r>
+      <w:r>
+        <w:rPr>
+          <w:rFonts w:ascii="Times New Roman" w:hAnsi="Times New Roman" w:cs="Times New Roman"/>
+        </w:rPr>
+        <w:t>: None.</w:t>
+      </w:r>
+    </w:p>
+    <w:p>
+      <w:pPr>
+        <w:pStyle w:val="HTML"/>
+        <w:tabs>
+          <w:tab w:val="clear" w:pos="916"/>
+          <w:tab w:val="clear" w:pos="2748"/>
+          <w:tab w:val="left" w:pos="431"/>
+          <w:tab w:val="left" w:pos="2508"/>
+        </w:tabs>
+        <w:rPr>
+          <w:rFonts w:ascii="Times New Roman" w:hAnsi="Times New Roman" w:cs="Times New Roman"/>
+        </w:rPr>
+      </w:pPr>
+      <w:r>
+        <w:rPr>
+          <w:rFonts w:ascii="Times New Roman" w:hAnsi="Times New Roman" w:cs="Times New Roman"/>
+        </w:rPr>
+        <w:tab/>
+      </w:r>
+      <w:r>
+        <w:rPr>
+          <w:rFonts w:ascii="Times New Roman" w:hAnsi="Times New Roman" w:cs="Times New Roman"/>
+        </w:rPr>
+        <w:tab/>
+        <w:t>Return: None.</w:t>
+      </w:r>
+    </w:p>
+    <w:p>
+      <w:pPr>
+        <w:pStyle w:val="HTML"/>
+        <w:tabs>
+          <w:tab w:val="clear" w:pos="916"/>
+          <w:tab w:val="clear" w:pos="2748"/>
+          <w:tab w:val="clear" w:pos="3664"/>
+          <w:tab w:val="left" w:pos="431"/>
+          <w:tab w:val="left" w:pos="3180"/>
+        </w:tabs>
+        <w:ind w:left="1832"/>
+        <w:rPr>
+          <w:rFonts w:ascii="Times New Roman" w:hAnsi="Times New Roman" w:cs="Times New Roman"/>
+        </w:rPr>
+      </w:pPr>
+      <w:r>
+        <w:rPr>
+          <w:rFonts w:ascii="Times New Roman" w:hAnsi="Times New Roman" w:cs="Times New Roman"/>
+        </w:rPr>
+        <w:t>Task: Loading the SQLite driver and initialize the connection with database file (</w:t>
+      </w:r>
+      <w:proofErr w:type="spellStart"/>
+      <w:r>
+        <w:rPr>
+          <w:rFonts w:ascii="Times New Roman" w:hAnsi="Times New Roman" w:cs="Times New Roman"/>
+        </w:rPr>
+        <w:t>mimerDatabase.db</w:t>
+      </w:r>
+      <w:proofErr w:type="spellEnd"/>
+      <w:r>
+        <w:rPr>
+          <w:rFonts w:ascii="Times New Roman" w:hAnsi="Times New Roman" w:cs="Times New Roman"/>
+        </w:rPr>
+        <w:t>). Initialize all variables and set signal bits to 0.</w:t>
+      </w:r>
+    </w:p>
+    <w:p>
+      <w:pPr>
+        <w:pStyle w:val="HTML"/>
+        <w:tabs>
+          <w:tab w:val="clear" w:pos="916"/>
+          <w:tab w:val="left" w:pos="431"/>
+        </w:tabs>
+        <w:rPr>
+          <w:rFonts w:ascii="Times New Roman" w:hAnsi="Times New Roman" w:cs="Times New Roman"/>
+        </w:rPr>
+      </w:pPr>
+    </w:p>
+    <w:p>
+      <w:pPr>
+        <w:pStyle w:val="HTML"/>
+        <w:tabs>
+          <w:tab w:val="clear" w:pos="916"/>
+          <w:tab w:val="left" w:pos="431"/>
+        </w:tabs>
+        <w:rPr>
+          <w:rFonts w:ascii="Times New Roman" w:hAnsi="Times New Roman" w:cs="Times New Roman" w:hint="eastAsia"/>
+        </w:rPr>
+      </w:pPr>
+      <w:r>
+        <w:rPr>
+          <w:rFonts w:ascii="Times New Roman" w:hAnsi="Times New Roman" w:cs="Times New Roman" w:hint="eastAsia"/>
+        </w:rPr>
+        <w:t>D</w:t>
+      </w:r>
+      <w:r>
+        <w:rPr>
+          <w:rFonts w:ascii="Times New Roman" w:hAnsi="Times New Roman" w:cs="Times New Roman"/>
+        </w:rPr>
+        <w:t>estructor:</w:t>
+      </w:r>
+    </w:p>
+    <w:p>
+      <w:pPr>
+        <w:widowControl/>
+        <w:tabs>
+          <w:tab w:val="left" w:pos="916"/>
+          <w:tab w:val="left" w:pos="1832"/>
+          <w:tab w:val="left" w:pos="2748"/>
+          <w:tab w:val="left" w:pos="3664"/>
+          <w:tab w:val="left" w:pos="4580"/>
+          <w:tab w:val="left" w:pos="5496"/>
+          <w:tab w:val="left" w:pos="6412"/>
+          <w:tab w:val="left" w:pos="7328"/>
+          <w:tab w:val="left" w:pos="8244"/>
+          <w:tab w:val="left" w:pos="9160"/>
+          <w:tab w:val="left" w:pos="10076"/>
+          <w:tab w:val="left" w:pos="10992"/>
+          <w:tab w:val="left" w:pos="11908"/>
+          <w:tab w:val="left" w:pos="12824"/>
+          <w:tab w:val="left" w:pos="13740"/>
+          <w:tab w:val="left" w:pos="14656"/>
+        </w:tabs>
+        <w:ind w:firstLine="480"/>
+        <w:jc w:val="left"/>
+        <w:rPr>
+          <w:rFonts w:ascii="Times New Roman" w:eastAsia="宋体" w:hAnsi="Times New Roman" w:cs="Times New Roman"/>
+          <w:kern w:val="0"/>
+          <w:sz w:val="24"/>
+          <w:szCs w:val="24"/>
+        </w:rPr>
+      </w:pPr>
+      <w:r>
+        <w:rPr>
+          <w:rFonts w:ascii="Times New Roman" w:eastAsia="宋体" w:hAnsi="Times New Roman" w:cs="Times New Roman"/>
+          <w:kern w:val="0"/>
+          <w:sz w:val="24"/>
+          <w:szCs w:val="24"/>
+        </w:rPr>
+        <w:t>~</w:t>
+      </w:r>
+      <w:r>
+        <w:rPr>
+          <w:rFonts w:ascii="Times New Roman" w:eastAsia="宋体" w:hAnsi="Times New Roman" w:cs="Times New Roman"/>
+          <w:b/>
+          <w:bCs/>
+          <w:i/>
+          <w:iCs/>
+          <w:color w:val="00677C"/>
+          <w:kern w:val="0"/>
+          <w:sz w:val="24"/>
+          <w:szCs w:val="24"/>
+        </w:rPr>
+        <w:t>Database</w:t>
+      </w:r>
+      <w:r>
+        <w:rPr>
+          <w:rFonts w:ascii="Times New Roman" w:eastAsia="宋体" w:hAnsi="Times New Roman" w:cs="Times New Roman"/>
+          <w:kern w:val="0"/>
+          <w:sz w:val="24"/>
+          <w:szCs w:val="24"/>
+        </w:rPr>
+        <w:t>()</w:t>
+      </w:r>
+      <w:r>
+        <w:rPr>
+          <w:rFonts w:ascii="Times New Roman" w:eastAsia="宋体" w:hAnsi="Times New Roman" w:cs="Times New Roman"/>
+          <w:kern w:val="0"/>
+          <w:sz w:val="24"/>
+          <w:szCs w:val="24"/>
+        </w:rPr>
+        <w:t>:</w:t>
+      </w:r>
+    </w:p>
+    <w:p>
+      <w:pPr>
+        <w:widowControl/>
+        <w:tabs>
+          <w:tab w:val="left" w:pos="916"/>
+          <w:tab w:val="left" w:pos="1832"/>
+          <w:tab w:val="left" w:pos="2748"/>
+          <w:tab w:val="left" w:pos="3664"/>
+          <w:tab w:val="left" w:pos="4580"/>
+          <w:tab w:val="left" w:pos="5496"/>
+          <w:tab w:val="left" w:pos="6412"/>
+          <w:tab w:val="left" w:pos="7328"/>
+          <w:tab w:val="left" w:pos="8244"/>
+          <w:tab w:val="left" w:pos="9160"/>
+          <w:tab w:val="left" w:pos="10076"/>
+          <w:tab w:val="left" w:pos="10992"/>
+          <w:tab w:val="left" w:pos="11908"/>
+          <w:tab w:val="left" w:pos="12824"/>
+          <w:tab w:val="left" w:pos="13740"/>
+          <w:tab w:val="left" w:pos="14656"/>
+        </w:tabs>
+        <w:ind w:firstLine="480"/>
+        <w:jc w:val="left"/>
+        <w:rPr>
+          <w:rFonts w:ascii="Times New Roman" w:eastAsia="宋体" w:hAnsi="Times New Roman" w:cs="Times New Roman"/>
+          <w:kern w:val="0"/>
+          <w:sz w:val="24"/>
+          <w:szCs w:val="24"/>
+        </w:rPr>
+      </w:pPr>
+      <w:r>
+        <w:rPr>
+          <w:rFonts w:ascii="Times New Roman" w:eastAsia="宋体" w:hAnsi="Times New Roman" w:cs="Times New Roman"/>
+          <w:kern w:val="0"/>
+          <w:sz w:val="24"/>
+          <w:szCs w:val="24"/>
+        </w:rPr>
+        <w:tab/>
+      </w:r>
+      <w:r>
+        <w:rPr>
+          <w:rFonts w:ascii="Times New Roman" w:eastAsia="宋体" w:hAnsi="Times New Roman" w:cs="Times New Roman"/>
+          <w:kern w:val="0"/>
+          <w:sz w:val="24"/>
+          <w:szCs w:val="24"/>
+        </w:rPr>
+        <w:tab/>
+      </w:r>
+      <w:r>
+        <w:rPr>
+          <w:rFonts w:ascii="Times New Roman" w:eastAsia="宋体" w:hAnsi="Times New Roman" w:cs="Times New Roman"/>
+          <w:kern w:val="0"/>
+          <w:sz w:val="24"/>
+          <w:szCs w:val="24"/>
+        </w:rPr>
+        <w:t>Parameters</w:t>
+      </w:r>
+      <w:r>
+        <w:rPr>
+          <w:rFonts w:ascii="Times New Roman" w:eastAsia="宋体" w:hAnsi="Times New Roman" w:cs="Times New Roman"/>
+          <w:kern w:val="0"/>
+          <w:sz w:val="24"/>
+          <w:szCs w:val="24"/>
+        </w:rPr>
+        <w:t>: None.</w:t>
+      </w:r>
+    </w:p>
+    <w:p>
+      <w:pPr>
+        <w:widowControl/>
+        <w:tabs>
+          <w:tab w:val="left" w:pos="916"/>
+          <w:tab w:val="left" w:pos="1832"/>
+          <w:tab w:val="left" w:pos="2748"/>
+          <w:tab w:val="left" w:pos="3664"/>
+          <w:tab w:val="left" w:pos="4580"/>
+          <w:tab w:val="left" w:pos="5496"/>
+          <w:tab w:val="left" w:pos="6412"/>
+          <w:tab w:val="left" w:pos="7328"/>
+          <w:tab w:val="left" w:pos="8244"/>
+          <w:tab w:val="left" w:pos="9160"/>
+          <w:tab w:val="left" w:pos="10076"/>
+          <w:tab w:val="left" w:pos="10992"/>
+          <w:tab w:val="left" w:pos="11908"/>
+          <w:tab w:val="left" w:pos="12824"/>
+          <w:tab w:val="left" w:pos="13740"/>
+          <w:tab w:val="left" w:pos="14656"/>
+        </w:tabs>
+        <w:ind w:firstLine="480"/>
+        <w:jc w:val="left"/>
+        <w:rPr>
+          <w:rFonts w:ascii="Times New Roman" w:eastAsia="宋体" w:hAnsi="Times New Roman" w:cs="Times New Roman"/>
+          <w:kern w:val="0"/>
+          <w:sz w:val="24"/>
+          <w:szCs w:val="24"/>
+        </w:rPr>
+      </w:pPr>
+      <w:r>
+        <w:rPr>
+          <w:rFonts w:ascii="Times New Roman" w:eastAsia="宋体" w:hAnsi="Times New Roman" w:cs="Times New Roman"/>
+          <w:kern w:val="0"/>
+          <w:sz w:val="24"/>
+          <w:szCs w:val="24"/>
+        </w:rPr>
+        <w:tab/>
+      </w:r>
+      <w:r>
+        <w:rPr>
+          <w:rFonts w:ascii="Times New Roman" w:eastAsia="宋体" w:hAnsi="Times New Roman" w:cs="Times New Roman"/>
+          <w:kern w:val="0"/>
+          <w:sz w:val="24"/>
+          <w:szCs w:val="24"/>
+        </w:rPr>
+        <w:tab/>
+        <w:t>Return: None.</w:t>
+      </w:r>
+    </w:p>
+    <w:p>
+      <w:pPr>
+        <w:widowControl/>
+        <w:tabs>
+          <w:tab w:val="left" w:pos="916"/>
+          <w:tab w:val="left" w:pos="1832"/>
+          <w:tab w:val="left" w:pos="2748"/>
+          <w:tab w:val="left" w:pos="3664"/>
+          <w:tab w:val="left" w:pos="4580"/>
+          <w:tab w:val="left" w:pos="5496"/>
+          <w:tab w:val="left" w:pos="6412"/>
+          <w:tab w:val="left" w:pos="7328"/>
+          <w:tab w:val="left" w:pos="8244"/>
+          <w:tab w:val="left" w:pos="9160"/>
+          <w:tab w:val="left" w:pos="10076"/>
+          <w:tab w:val="left" w:pos="10992"/>
+          <w:tab w:val="left" w:pos="11908"/>
+          <w:tab w:val="left" w:pos="12824"/>
+          <w:tab w:val="left" w:pos="13740"/>
+          <w:tab w:val="left" w:pos="14656"/>
+        </w:tabs>
+        <w:ind w:firstLine="480"/>
+        <w:jc w:val="left"/>
+        <w:rPr>
+          <w:rFonts w:ascii="Times New Roman" w:eastAsia="宋体" w:hAnsi="Times New Roman" w:cs="Times New Roman"/>
+          <w:kern w:val="0"/>
+          <w:sz w:val="24"/>
+          <w:szCs w:val="24"/>
+        </w:rPr>
+      </w:pPr>
+      <w:r>
+        <w:rPr>
+          <w:rFonts w:ascii="Times New Roman" w:eastAsia="宋体" w:hAnsi="Times New Roman" w:cs="Times New Roman"/>
+          <w:kern w:val="0"/>
+          <w:sz w:val="24"/>
+          <w:szCs w:val="24"/>
+        </w:rPr>
+        <w:tab/>
+      </w:r>
+      <w:r>
+        <w:rPr>
+          <w:rFonts w:ascii="Times New Roman" w:eastAsia="宋体" w:hAnsi="Times New Roman" w:cs="Times New Roman"/>
+          <w:kern w:val="0"/>
+          <w:sz w:val="24"/>
+          <w:szCs w:val="24"/>
+        </w:rPr>
+        <w:tab/>
+        <w:t xml:space="preserve">Task: </w:t>
+      </w:r>
+      <w:proofErr w:type="spellStart"/>
+      <w:r>
+        <w:rPr>
+          <w:rFonts w:ascii="Times New Roman" w:eastAsia="宋体" w:hAnsi="Times New Roman" w:cs="Times New Roman"/>
+          <w:kern w:val="0"/>
+          <w:sz w:val="24"/>
+          <w:szCs w:val="24"/>
+        </w:rPr>
+        <w:t>Deconstructe</w:t>
+      </w:r>
+      <w:proofErr w:type="spellEnd"/>
+      <w:r>
+        <w:rPr>
+          <w:rFonts w:ascii="Times New Roman" w:eastAsia="宋体" w:hAnsi="Times New Roman" w:cs="Times New Roman"/>
+          <w:kern w:val="0"/>
+          <w:sz w:val="24"/>
+          <w:szCs w:val="24"/>
+        </w:rPr>
+        <w:t xml:space="preserve"> class and free some allocated variables.</w:t>
+      </w:r>
+    </w:p>
+    <w:p>
+      <w:pPr>
+        <w:widowControl/>
+        <w:tabs>
+          <w:tab w:val="left" w:pos="916"/>
+          <w:tab w:val="left" w:pos="1832"/>
+          <w:tab w:val="left" w:pos="2748"/>
+          <w:tab w:val="left" w:pos="3664"/>
+          <w:tab w:val="left" w:pos="4580"/>
+          <w:tab w:val="left" w:pos="5496"/>
+          <w:tab w:val="left" w:pos="6412"/>
+          <w:tab w:val="left" w:pos="7328"/>
+          <w:tab w:val="left" w:pos="8244"/>
+          <w:tab w:val="left" w:pos="9160"/>
+          <w:tab w:val="left" w:pos="10076"/>
+          <w:tab w:val="left" w:pos="10992"/>
+          <w:tab w:val="left" w:pos="11908"/>
+          <w:tab w:val="left" w:pos="12824"/>
+          <w:tab w:val="left" w:pos="13740"/>
+          <w:tab w:val="left" w:pos="14656"/>
+        </w:tabs>
+        <w:ind w:firstLine="480"/>
+        <w:jc w:val="left"/>
+        <w:rPr>
+          <w:rFonts w:ascii="Times New Roman" w:eastAsia="宋体" w:hAnsi="Times New Roman" w:cs="Times New Roman"/>
+          <w:kern w:val="0"/>
+          <w:sz w:val="24"/>
+          <w:szCs w:val="24"/>
+        </w:rPr>
+      </w:pPr>
+      <w:r>
+        <w:rPr>
+          <w:rFonts w:ascii="Times New Roman" w:eastAsia="宋体" w:hAnsi="Times New Roman" w:cs="Times New Roman"/>
+          <w:kern w:val="0"/>
+          <w:sz w:val="24"/>
+          <w:szCs w:val="24"/>
+        </w:rPr>
+        <w:tab/>
+      </w:r>
+      <w:r>
+        <w:rPr>
+          <w:rFonts w:ascii="Times New Roman" w:eastAsia="宋体" w:hAnsi="Times New Roman" w:cs="Times New Roman"/>
+          <w:kern w:val="0"/>
+          <w:sz w:val="24"/>
+          <w:szCs w:val="24"/>
+        </w:rPr>
+        <w:tab/>
+      </w:r>
+    </w:p>
+    <w:p>
+      <w:pPr>
+        <w:jc w:val="left"/>
+        <w:rPr>
+          <w:rFonts w:ascii="Times New Roman" w:hAnsi="Times New Roman" w:cs="Times New Roman" w:hint="eastAsia"/>
+          <w:sz w:val="24"/>
+          <w:szCs w:val="24"/>
+        </w:rPr>
+      </w:pPr>
+    </w:p>
+    <w:p>
+      <w:pPr>
+        <w:ind w:left="480" w:hangingChars="200" w:hanging="480"/>
+        <w:jc w:val="left"/>
+        <w:rPr>
+          <w:rFonts w:ascii="Times New Roman" w:hAnsi="Times New Roman" w:cs="Times New Roman"/>
+          <w:sz w:val="24"/>
+          <w:szCs w:val="24"/>
+        </w:rPr>
+      </w:pPr>
+    </w:p>
+    <w:p>
+      <w:pPr>
+        <w:ind w:left="480" w:hangingChars="200" w:hanging="480"/>
+        <w:jc w:val="left"/>
+        <w:rPr>
           <w:rFonts w:ascii="Times New Roman" w:hAnsi="Times New Roman" w:cs="Times New Roman"/>
           <w:sz w:val="24"/>
           <w:szCs w:val="24"/>
@@ -1209,23 +1728,7 @@
           <w:sz w:val="24"/>
           <w:szCs w:val="24"/>
         </w:rPr>
-        <w:t xml:space="preserve">Private </w:t>
-      </w:r>
-      <w:r>
-        <w:rPr>
-          <w:rFonts w:ascii="Times New Roman" w:hAnsi="Times New Roman" w:cs="Times New Roman"/>
-          <w:sz w:val="24"/>
-          <w:szCs w:val="24"/>
-        </w:rPr>
-        <w:t>Fields</w:t>
-      </w:r>
-      <w:r>
-        <w:rPr>
-          <w:rFonts w:ascii="Times New Roman" w:hAnsi="Times New Roman" w:cs="Times New Roman"/>
-          <w:sz w:val="24"/>
-          <w:szCs w:val="24"/>
-        </w:rPr>
-        <w:t>:</w:t>
+        <w:t>Private Variables:</w:t>
       </w:r>
     </w:p>
     <w:p>
@@ -1428,6 +1931,7 @@
           <w:sz w:val="24"/>
           <w:szCs w:val="24"/>
         </w:rPr>
+        <w:lastRenderedPageBreak/>
         <w:t xml:space="preserve">Private </w:t>
       </w:r>
       <w:r>
@@ -1436,7 +1940,15 @@
           <w:sz w:val="24"/>
           <w:szCs w:val="24"/>
         </w:rPr>
-        <w:t>Functions:</w:t>
+        <w:t>Methods</w:t>
+      </w:r>
+      <w:r>
+        <w:rPr>
+          <w:rFonts w:ascii="Times New Roman" w:hAnsi="Times New Roman" w:cs="Times New Roman"/>
+          <w:sz w:val="24"/>
+          <w:szCs w:val="24"/>
+        </w:rPr>
+        <w:t>:</w:t>
       </w:r>
     </w:p>
     <w:p>
@@ -1509,7 +2021,15 @@
           <w:sz w:val="24"/>
           <w:szCs w:val="24"/>
         </w:rPr>
-        <w:t>Functions:</w:t>
+        <w:t>Methods</w:t>
+      </w:r>
+      <w:r>
+        <w:rPr>
+          <w:rFonts w:ascii="Times New Roman" w:hAnsi="Times New Roman" w:cs="Times New Roman"/>
+          <w:sz w:val="24"/>
+          <w:szCs w:val="24"/>
+        </w:rPr>
+        <w:t>:</w:t>
       </w:r>
     </w:p>
     <w:p>
@@ -1625,23 +2145,7 @@
           <w:sz w:val="24"/>
           <w:szCs w:val="24"/>
         </w:rPr>
-        <w:t xml:space="preserve">Public </w:t>
-      </w:r>
-      <w:r>
-        <w:rPr>
-          <w:rFonts w:ascii="Times New Roman" w:hAnsi="Times New Roman" w:cs="Times New Roman"/>
-          <w:sz w:val="24"/>
-          <w:szCs w:val="24"/>
-        </w:rPr>
-        <w:t>Fields</w:t>
-      </w:r>
-      <w:r>
-        <w:rPr>
-          <w:rFonts w:ascii="Times New Roman" w:hAnsi="Times New Roman" w:cs="Times New Roman"/>
-          <w:sz w:val="24"/>
-          <w:szCs w:val="24"/>
-        </w:rPr>
-        <w:t>:</w:t>
+        <w:t>Public Variables:</w:t>
       </w:r>
     </w:p>
     <w:tbl>
@@ -1863,7 +2367,6 @@
                 <w:rFonts w:ascii="Times New Roman" w:hAnsi="Times New Roman" w:cs="Times New Roman"/>
                 <w:color w:val="808000"/>
               </w:rPr>
-              <w:lastRenderedPageBreak/>
               <w:t>int</w:t>
             </w:r>
             <w:r>
@@ -3003,175 +3506,63 @@
           <w:sz w:val="24"/>
           <w:szCs w:val="24"/>
         </w:rPr>
-        <w:t>Public Functions:</w:t>
-      </w:r>
-    </w:p>
-    <w:p>
-      <w:pPr>
-        <w:pStyle w:val="HTML"/>
+        <w:t xml:space="preserve">Public </w:t>
+      </w:r>
+      <w:r>
+        <w:rPr>
+          <w:rFonts w:ascii="Times New Roman" w:hAnsi="Times New Roman" w:cs="Times New Roman"/>
+          <w:sz w:val="24"/>
+          <w:szCs w:val="24"/>
+        </w:rPr>
+        <w:t>Methods</w:t>
+      </w:r>
+      <w:r>
+        <w:rPr>
+          <w:rFonts w:ascii="Times New Roman" w:hAnsi="Times New Roman" w:cs="Times New Roman"/>
+          <w:sz w:val="24"/>
+          <w:szCs w:val="24"/>
+        </w:rPr>
+        <w:t>:</w:t>
+      </w:r>
+    </w:p>
+    <w:p>
+      <w:pPr>
+        <w:widowControl/>
         <w:tabs>
-          <w:tab w:val="clear" w:pos="916"/>
-          <w:tab w:val="left" w:pos="431"/>
+          <w:tab w:val="left" w:pos="672"/>
+          <w:tab w:val="left" w:pos="1832"/>
+          <w:tab w:val="left" w:pos="2748"/>
+          <w:tab w:val="left" w:pos="3664"/>
+          <w:tab w:val="left" w:pos="4580"/>
+          <w:tab w:val="left" w:pos="5496"/>
+          <w:tab w:val="left" w:pos="6412"/>
+          <w:tab w:val="left" w:pos="7328"/>
+          <w:tab w:val="left" w:pos="8244"/>
+          <w:tab w:val="left" w:pos="9160"/>
+          <w:tab w:val="left" w:pos="10076"/>
+          <w:tab w:val="left" w:pos="10992"/>
+          <w:tab w:val="left" w:pos="11908"/>
+          <w:tab w:val="left" w:pos="12824"/>
+          <w:tab w:val="left" w:pos="13740"/>
+          <w:tab w:val="left" w:pos="14656"/>
         </w:tabs>
-        <w:rPr>
-          <w:rFonts w:ascii="Times New Roman" w:hAnsi="Times New Roman" w:cs="Times New Roman"/>
-        </w:rPr>
-      </w:pPr>
-      <w:r>
-        <w:rPr>
-          <w:rFonts w:ascii="Times New Roman" w:hAnsi="Times New Roman" w:cs="Times New Roman"/>
-          <w:b/>
-          <w:bCs/>
-          <w:color w:val="00677C"/>
+        <w:jc w:val="left"/>
+        <w:rPr>
+          <w:rFonts w:ascii="Times New Roman" w:eastAsia="宋体" w:hAnsi="Times New Roman" w:cs="Times New Roman"/>
+          <w:kern w:val="0"/>
+          <w:sz w:val="24"/>
+          <w:szCs w:val="24"/>
+        </w:rPr>
+      </w:pPr>
+      <w:r>
+        <w:rPr>
+          <w:rFonts w:ascii="Times New Roman" w:eastAsia="宋体" w:hAnsi="Times New Roman" w:cs="Times New Roman"/>
+          <w:kern w:val="0"/>
+          <w:sz w:val="24"/>
+          <w:szCs w:val="24"/>
         </w:rPr>
         <w:tab/>
       </w:r>
-      <w:proofErr w:type="gramStart"/>
-      <w:r>
-        <w:rPr>
-          <w:rFonts w:ascii="Times New Roman" w:hAnsi="Times New Roman" w:cs="Times New Roman"/>
-          <w:b/>
-          <w:bCs/>
-          <w:color w:val="00677C"/>
-        </w:rPr>
-        <w:t>Database</w:t>
-      </w:r>
-      <w:r>
-        <w:rPr>
-          <w:rFonts w:ascii="Times New Roman" w:hAnsi="Times New Roman" w:cs="Times New Roman"/>
-        </w:rPr>
-        <w:t>(</w:t>
-      </w:r>
-      <w:proofErr w:type="gramEnd"/>
-      <w:r>
-        <w:rPr>
-          <w:rFonts w:ascii="Times New Roman" w:hAnsi="Times New Roman" w:cs="Times New Roman"/>
-        </w:rPr>
-        <w:t>)</w:t>
-      </w:r>
-      <w:r>
-        <w:rPr>
-          <w:rFonts w:ascii="Times New Roman" w:hAnsi="Times New Roman" w:cs="Times New Roman"/>
-        </w:rPr>
-        <w:t>:</w:t>
-      </w:r>
-    </w:p>
-    <w:p>
-      <w:pPr>
-        <w:pStyle w:val="HTML"/>
-        <w:tabs>
-          <w:tab w:val="clear" w:pos="916"/>
-          <w:tab w:val="left" w:pos="431"/>
-        </w:tabs>
-        <w:rPr>
-          <w:rFonts w:ascii="Times New Roman" w:hAnsi="Times New Roman" w:cs="Times New Roman"/>
-        </w:rPr>
-      </w:pPr>
-      <w:r>
-        <w:rPr>
-          <w:rFonts w:ascii="Times New Roman" w:hAnsi="Times New Roman" w:cs="Times New Roman"/>
-        </w:rPr>
-        <w:tab/>
-      </w:r>
-      <w:r>
-        <w:rPr>
-          <w:rFonts w:ascii="Times New Roman" w:hAnsi="Times New Roman" w:cs="Times New Roman"/>
-        </w:rPr>
-        <w:tab/>
-      </w:r>
-      <w:r>
-        <w:rPr>
-          <w:rFonts w:ascii="Times New Roman" w:hAnsi="Times New Roman" w:cs="Times New Roman"/>
-        </w:rPr>
-        <w:t>Given: None.</w:t>
-      </w:r>
-    </w:p>
-    <w:p>
-      <w:pPr>
-        <w:pStyle w:val="HTML"/>
-        <w:tabs>
-          <w:tab w:val="clear" w:pos="916"/>
-          <w:tab w:val="clear" w:pos="2748"/>
-          <w:tab w:val="left" w:pos="431"/>
-          <w:tab w:val="left" w:pos="2508"/>
-        </w:tabs>
-        <w:rPr>
-          <w:rFonts w:ascii="Times New Roman" w:hAnsi="Times New Roman" w:cs="Times New Roman"/>
-        </w:rPr>
-      </w:pPr>
-      <w:r>
-        <w:rPr>
-          <w:rFonts w:ascii="Times New Roman" w:hAnsi="Times New Roman" w:cs="Times New Roman"/>
-        </w:rPr>
-        <w:tab/>
-      </w:r>
-      <w:r>
-        <w:rPr>
-          <w:rFonts w:ascii="Times New Roman" w:hAnsi="Times New Roman" w:cs="Times New Roman"/>
-        </w:rPr>
-        <w:tab/>
-        <w:t>Return: None.</w:t>
-      </w:r>
-    </w:p>
-    <w:p>
-      <w:pPr>
-        <w:pStyle w:val="HTML"/>
-        <w:tabs>
-          <w:tab w:val="clear" w:pos="916"/>
-          <w:tab w:val="clear" w:pos="2748"/>
-          <w:tab w:val="clear" w:pos="3664"/>
-          <w:tab w:val="left" w:pos="431"/>
-          <w:tab w:val="left" w:pos="3180"/>
-        </w:tabs>
-        <w:ind w:left="1832"/>
-        <w:rPr>
-          <w:rFonts w:ascii="Times New Roman" w:hAnsi="Times New Roman" w:cs="Times New Roman"/>
-        </w:rPr>
-      </w:pPr>
-      <w:r>
-        <w:rPr>
-          <w:rFonts w:ascii="Times New Roman" w:hAnsi="Times New Roman" w:cs="Times New Roman"/>
-        </w:rPr>
-        <w:t xml:space="preserve">Task: </w:t>
-      </w:r>
-      <w:r>
-        <w:rPr>
-          <w:rFonts w:ascii="Times New Roman" w:hAnsi="Times New Roman" w:cs="Times New Roman"/>
-        </w:rPr>
-        <w:t>Loading the SQLite driver and initialize the connection with database file (</w:t>
-      </w:r>
-      <w:proofErr w:type="spellStart"/>
-      <w:r>
-        <w:rPr>
-          <w:rFonts w:ascii="Times New Roman" w:hAnsi="Times New Roman" w:cs="Times New Roman"/>
-        </w:rPr>
-        <w:t>mimerDatabase.db</w:t>
-      </w:r>
-      <w:proofErr w:type="spellEnd"/>
-      <w:r>
-        <w:rPr>
-          <w:rFonts w:ascii="Times New Roman" w:hAnsi="Times New Roman" w:cs="Times New Roman"/>
-        </w:rPr>
-        <w:t xml:space="preserve">). </w:t>
-      </w:r>
-      <w:r>
-        <w:rPr>
-          <w:rFonts w:ascii="Times New Roman" w:hAnsi="Times New Roman" w:cs="Times New Roman"/>
-        </w:rPr>
-        <w:t>Initialize all variables and set signal bits to 0.</w:t>
-      </w:r>
-    </w:p>
-    <w:p>
-      <w:pPr>
-        <w:pStyle w:val="HTML"/>
-        <w:tabs>
-          <w:tab w:val="clear" w:pos="916"/>
-          <w:tab w:val="left" w:pos="431"/>
-        </w:tabs>
-        <w:rPr>
-          <w:rFonts w:ascii="Times New Roman" w:hAnsi="Times New Roman" w:cs="Times New Roman"/>
-        </w:rPr>
-      </w:pPr>
     </w:p>
     <w:p>
       <w:pPr>
@@ -3206,27 +3597,37 @@
       <w:r>
         <w:rPr>
           <w:rFonts w:ascii="Times New Roman" w:eastAsia="宋体" w:hAnsi="Times New Roman" w:cs="Times New Roman"/>
-          <w:kern w:val="0"/>
-          <w:sz w:val="24"/>
-          <w:szCs w:val="24"/>
-        </w:rPr>
-        <w:t>~</w:t>
-      </w:r>
-      <w:proofErr w:type="gramStart"/>
+          <w:color w:val="808000"/>
+          <w:kern w:val="0"/>
+          <w:sz w:val="24"/>
+          <w:szCs w:val="24"/>
+        </w:rPr>
+        <w:t>void</w:t>
+      </w:r>
+      <w:r>
+        <w:rPr>
+          <w:rFonts w:ascii="Times New Roman" w:eastAsia="宋体" w:hAnsi="Times New Roman" w:cs="Times New Roman"/>
+          <w:color w:val="C0C0C0"/>
+          <w:kern w:val="0"/>
+          <w:sz w:val="24"/>
+          <w:szCs w:val="24"/>
+        </w:rPr>
+        <w:t xml:space="preserve"> </w:t>
+      </w:r>
+      <w:proofErr w:type="spellStart"/>
       <w:r>
         <w:rPr>
           <w:rFonts w:ascii="Times New Roman" w:eastAsia="宋体" w:hAnsi="Times New Roman" w:cs="Times New Roman"/>
           <w:b/>
           <w:bCs/>
-          <w:i/>
-          <w:iCs/>
           <w:color w:val="00677C"/>
           <w:kern w:val="0"/>
           <w:sz w:val="24"/>
           <w:szCs w:val="24"/>
         </w:rPr>
-        <w:t>Database</w:t>
-      </w:r>
+        <w:t>Get_HistoryNew</w:t>
+      </w:r>
+      <w:proofErr w:type="spellEnd"/>
       <w:r>
         <w:rPr>
           <w:rFonts w:ascii="Times New Roman" w:eastAsia="宋体" w:hAnsi="Times New Roman" w:cs="Times New Roman"/>
@@ -3236,7 +3637,172 @@
         </w:rPr>
         <w:t>(</w:t>
       </w:r>
-      <w:proofErr w:type="gramEnd"/>
+      <w:r>
+        <w:rPr>
+          <w:rFonts w:ascii="Times New Roman" w:eastAsia="宋体" w:hAnsi="Times New Roman" w:cs="Times New Roman"/>
+          <w:color w:val="808000"/>
+          <w:kern w:val="0"/>
+          <w:sz w:val="24"/>
+          <w:szCs w:val="24"/>
+        </w:rPr>
+        <w:t>const</w:t>
+      </w:r>
+      <w:r>
+        <w:rPr>
+          <w:rFonts w:ascii="Times New Roman" w:eastAsia="宋体" w:hAnsi="Times New Roman" w:cs="Times New Roman"/>
+          <w:color w:val="C0C0C0"/>
+          <w:kern w:val="0"/>
+          <w:sz w:val="24"/>
+          <w:szCs w:val="24"/>
+        </w:rPr>
+        <w:t xml:space="preserve"> </w:t>
+      </w:r>
+      <w:r>
+        <w:rPr>
+          <w:rFonts w:ascii="Times New Roman" w:eastAsia="宋体" w:hAnsi="Times New Roman" w:cs="Times New Roman"/>
+          <w:color w:val="808000"/>
+          <w:kern w:val="0"/>
+          <w:sz w:val="24"/>
+          <w:szCs w:val="24"/>
+        </w:rPr>
+        <w:t>char</w:t>
+      </w:r>
+      <w:r>
+        <w:rPr>
+          <w:rFonts w:ascii="Times New Roman" w:eastAsia="宋体" w:hAnsi="Times New Roman" w:cs="Times New Roman"/>
+          <w:kern w:val="0"/>
+          <w:sz w:val="24"/>
+          <w:szCs w:val="24"/>
+        </w:rPr>
+        <w:t>*</w:t>
+      </w:r>
+      <w:r>
+        <w:rPr>
+          <w:rFonts w:ascii="Times New Roman" w:eastAsia="宋体" w:hAnsi="Times New Roman" w:cs="Times New Roman"/>
+          <w:color w:val="C0C0C0"/>
+          <w:kern w:val="0"/>
+          <w:sz w:val="24"/>
+          <w:szCs w:val="24"/>
+        </w:rPr>
+        <w:t xml:space="preserve"> </w:t>
+      </w:r>
+      <w:r>
+        <w:rPr>
+          <w:rFonts w:ascii="Times New Roman" w:eastAsia="宋体" w:hAnsi="Times New Roman" w:cs="Times New Roman"/>
+          <w:color w:val="092E64"/>
+          <w:kern w:val="0"/>
+          <w:sz w:val="24"/>
+          <w:szCs w:val="24"/>
+        </w:rPr>
+        <w:t>date1</w:t>
+      </w:r>
+      <w:r>
+        <w:rPr>
+          <w:rFonts w:ascii="Times New Roman" w:eastAsia="宋体" w:hAnsi="Times New Roman" w:cs="Times New Roman"/>
+          <w:kern w:val="0"/>
+          <w:sz w:val="24"/>
+          <w:szCs w:val="24"/>
+        </w:rPr>
+        <w:t>,</w:t>
+      </w:r>
+      <w:r>
+        <w:rPr>
+          <w:rFonts w:ascii="Times New Roman" w:eastAsia="宋体" w:hAnsi="Times New Roman" w:cs="Times New Roman"/>
+          <w:color w:val="808000"/>
+          <w:kern w:val="0"/>
+          <w:sz w:val="24"/>
+          <w:szCs w:val="24"/>
+        </w:rPr>
+        <w:t>const</w:t>
+      </w:r>
+      <w:r>
+        <w:rPr>
+          <w:rFonts w:ascii="Times New Roman" w:eastAsia="宋体" w:hAnsi="Times New Roman" w:cs="Times New Roman"/>
+          <w:color w:val="C0C0C0"/>
+          <w:kern w:val="0"/>
+          <w:sz w:val="24"/>
+          <w:szCs w:val="24"/>
+        </w:rPr>
+        <w:t xml:space="preserve"> </w:t>
+      </w:r>
+      <w:r>
+        <w:rPr>
+          <w:rFonts w:ascii="Times New Roman" w:eastAsia="宋体" w:hAnsi="Times New Roman" w:cs="Times New Roman"/>
+          <w:color w:val="808000"/>
+          <w:kern w:val="0"/>
+          <w:sz w:val="24"/>
+          <w:szCs w:val="24"/>
+        </w:rPr>
+        <w:t>char</w:t>
+      </w:r>
+      <w:r>
+        <w:rPr>
+          <w:rFonts w:ascii="Times New Roman" w:eastAsia="宋体" w:hAnsi="Times New Roman" w:cs="Times New Roman"/>
+          <w:kern w:val="0"/>
+          <w:sz w:val="24"/>
+          <w:szCs w:val="24"/>
+        </w:rPr>
+        <w:t>*</w:t>
+      </w:r>
+      <w:r>
+        <w:rPr>
+          <w:rFonts w:ascii="Times New Roman" w:eastAsia="宋体" w:hAnsi="Times New Roman" w:cs="Times New Roman"/>
+          <w:color w:val="C0C0C0"/>
+          <w:kern w:val="0"/>
+          <w:sz w:val="24"/>
+          <w:szCs w:val="24"/>
+        </w:rPr>
+        <w:t xml:space="preserve"> </w:t>
+      </w:r>
+      <w:r>
+        <w:rPr>
+          <w:rFonts w:ascii="Times New Roman" w:eastAsia="宋体" w:hAnsi="Times New Roman" w:cs="Times New Roman"/>
+          <w:color w:val="092E64"/>
+          <w:kern w:val="0"/>
+          <w:sz w:val="24"/>
+          <w:szCs w:val="24"/>
+        </w:rPr>
+        <w:t>date2</w:t>
+      </w:r>
+      <w:r>
+        <w:rPr>
+          <w:rFonts w:ascii="Times New Roman" w:eastAsia="宋体" w:hAnsi="Times New Roman" w:cs="Times New Roman"/>
+          <w:kern w:val="0"/>
+          <w:sz w:val="24"/>
+          <w:szCs w:val="24"/>
+        </w:rPr>
+        <w:t>,</w:t>
+      </w:r>
+      <w:r>
+        <w:rPr>
+          <w:rFonts w:ascii="Times New Roman" w:eastAsia="宋体" w:hAnsi="Times New Roman" w:cs="Times New Roman"/>
+          <w:color w:val="808000"/>
+          <w:kern w:val="0"/>
+          <w:sz w:val="24"/>
+          <w:szCs w:val="24"/>
+        </w:rPr>
+        <w:t>int</w:t>
+      </w:r>
+      <w:r>
+        <w:rPr>
+          <w:rFonts w:ascii="Times New Roman" w:eastAsia="宋体" w:hAnsi="Times New Roman" w:cs="Times New Roman"/>
+          <w:color w:val="C0C0C0"/>
+          <w:kern w:val="0"/>
+          <w:sz w:val="24"/>
+          <w:szCs w:val="24"/>
+        </w:rPr>
+        <w:t xml:space="preserve"> </w:t>
+      </w:r>
+      <w:r>
+        <w:rPr>
+          <w:rFonts w:ascii="Times New Roman" w:eastAsia="宋体" w:hAnsi="Times New Roman" w:cs="Times New Roman"/>
+          <w:color w:val="092E64"/>
+          <w:kern w:val="0"/>
+          <w:sz w:val="24"/>
+          <w:szCs w:val="24"/>
+        </w:rPr>
+        <w:t>num</w:t>
+      </w:r>
       <w:r>
         <w:rPr>
           <w:rFonts w:ascii="Times New Roman" w:eastAsia="宋体" w:hAnsi="Times New Roman" w:cs="Times New Roman"/>
@@ -3254,6 +3820,91 @@
           <w:szCs w:val="24"/>
         </w:rPr>
         <w:t>:</w:t>
+      </w:r>
+    </w:p>
+    <w:p>
+      <w:pPr>
+        <w:widowControl/>
+        <w:tabs>
+          <w:tab w:val="left" w:pos="916"/>
+          <w:tab w:val="left" w:pos="1832"/>
+          <w:tab w:val="left" w:pos="2508"/>
+          <w:tab w:val="left" w:pos="3664"/>
+          <w:tab w:val="left" w:pos="4580"/>
+          <w:tab w:val="left" w:pos="5496"/>
+          <w:tab w:val="left" w:pos="6412"/>
+          <w:tab w:val="left" w:pos="7328"/>
+          <w:tab w:val="left" w:pos="8244"/>
+          <w:tab w:val="left" w:pos="9160"/>
+          <w:tab w:val="left" w:pos="10076"/>
+          <w:tab w:val="left" w:pos="10992"/>
+          <w:tab w:val="left" w:pos="11908"/>
+          <w:tab w:val="left" w:pos="12824"/>
+          <w:tab w:val="left" w:pos="13740"/>
+          <w:tab w:val="left" w:pos="14656"/>
+        </w:tabs>
+        <w:ind w:firstLine="480"/>
+        <w:jc w:val="left"/>
+        <w:rPr>
+          <w:rFonts w:ascii="Times New Roman" w:eastAsia="宋体" w:hAnsi="Times New Roman" w:cs="Times New Roman"/>
+          <w:kern w:val="0"/>
+          <w:sz w:val="24"/>
+          <w:szCs w:val="24"/>
+        </w:rPr>
+      </w:pPr>
+      <w:r>
+        <w:rPr>
+          <w:rFonts w:ascii="Times New Roman" w:eastAsia="宋体" w:hAnsi="Times New Roman" w:cs="Times New Roman"/>
+          <w:kern w:val="0"/>
+          <w:sz w:val="24"/>
+          <w:szCs w:val="24"/>
+        </w:rPr>
+        <w:tab/>
+      </w:r>
+      <w:r>
+        <w:rPr>
+          <w:rFonts w:ascii="Times New Roman" w:eastAsia="宋体" w:hAnsi="Times New Roman" w:cs="Times New Roman"/>
+          <w:kern w:val="0"/>
+          <w:sz w:val="24"/>
+          <w:szCs w:val="24"/>
+        </w:rPr>
+        <w:tab/>
+      </w:r>
+      <w:r>
+        <w:rPr>
+          <w:rFonts w:ascii="Times New Roman" w:eastAsia="宋体" w:hAnsi="Times New Roman" w:cs="Times New Roman"/>
+          <w:kern w:val="0"/>
+          <w:sz w:val="24"/>
+          <w:szCs w:val="24"/>
+        </w:rPr>
+        <w:t>Parameters</w:t>
+      </w:r>
+      <w:r>
+        <w:rPr>
+          <w:rFonts w:ascii="Times New Roman" w:eastAsia="宋体" w:hAnsi="Times New Roman" w:cs="Times New Roman"/>
+          <w:kern w:val="0"/>
+          <w:sz w:val="24"/>
+          <w:szCs w:val="24"/>
+        </w:rPr>
+        <w:t xml:space="preserve">: </w:t>
+      </w:r>
+      <w:r>
+        <w:rPr>
+          <w:rFonts w:ascii="Times New Roman" w:eastAsia="宋体" w:hAnsi="Times New Roman" w:cs="Times New Roman"/>
+          <w:kern w:val="0"/>
+          <w:sz w:val="24"/>
+          <w:szCs w:val="24"/>
+        </w:rPr>
+        <w:t>search start date, end date and device number</w:t>
+      </w:r>
+      <w:r>
+        <w:rPr>
+          <w:rFonts w:ascii="Times New Roman" w:eastAsia="宋体" w:hAnsi="Times New Roman" w:cs="Times New Roman"/>
+          <w:kern w:val="0"/>
+          <w:sz w:val="24"/>
+          <w:szCs w:val="24"/>
+        </w:rPr>
+        <w:t>.</w:t>
       </w:r>
     </w:p>
     <w:p>
@@ -3303,8 +3954,87 @@
           <w:szCs w:val="24"/>
         </w:rPr>
         <w:tab/>
-        <w:t>Given: None.</w:t>
-      </w:r>
+        <w:t>Return: None.</w:t>
+      </w:r>
+    </w:p>
+    <w:p>
+      <w:pPr>
+        <w:widowControl/>
+        <w:tabs>
+          <w:tab w:val="left" w:pos="916"/>
+          <w:tab w:val="left" w:pos="1832"/>
+          <w:tab w:val="left" w:pos="2748"/>
+          <w:tab w:val="left" w:pos="3664"/>
+          <w:tab w:val="left" w:pos="4580"/>
+          <w:tab w:val="left" w:pos="5496"/>
+          <w:tab w:val="left" w:pos="6412"/>
+          <w:tab w:val="left" w:pos="7328"/>
+          <w:tab w:val="left" w:pos="8244"/>
+          <w:tab w:val="left" w:pos="9160"/>
+          <w:tab w:val="left" w:pos="10076"/>
+          <w:tab w:val="left" w:pos="10992"/>
+          <w:tab w:val="left" w:pos="11908"/>
+          <w:tab w:val="left" w:pos="12824"/>
+          <w:tab w:val="left" w:pos="13740"/>
+          <w:tab w:val="left" w:pos="14656"/>
+        </w:tabs>
+        <w:ind w:left="1832"/>
+        <w:jc w:val="left"/>
+        <w:rPr>
+          <w:rFonts w:ascii="Times New Roman" w:eastAsia="宋体" w:hAnsi="Times New Roman" w:cs="Times New Roman"/>
+          <w:kern w:val="0"/>
+          <w:sz w:val="24"/>
+          <w:szCs w:val="24"/>
+        </w:rPr>
+      </w:pPr>
+      <w:r>
+        <w:rPr>
+          <w:rFonts w:ascii="Times New Roman" w:eastAsia="宋体" w:hAnsi="Times New Roman" w:cs="Times New Roman"/>
+          <w:kern w:val="0"/>
+          <w:sz w:val="24"/>
+          <w:szCs w:val="24"/>
+        </w:rPr>
+        <w:t xml:space="preserve">Task: </w:t>
+      </w:r>
+      <w:r>
+        <w:rPr>
+          <w:rFonts w:ascii="Times New Roman" w:eastAsia="宋体" w:hAnsi="Times New Roman" w:cs="Times New Roman"/>
+          <w:kern w:val="0"/>
+          <w:sz w:val="24"/>
+          <w:szCs w:val="24"/>
+        </w:rPr>
+        <w:t>Retrieve the data from database according with the conditions and plot the line chart of the information.</w:t>
+      </w:r>
+    </w:p>
+    <w:p>
+      <w:pPr>
+        <w:widowControl/>
+        <w:tabs>
+          <w:tab w:val="left" w:pos="916"/>
+          <w:tab w:val="left" w:pos="1832"/>
+          <w:tab w:val="left" w:pos="2748"/>
+          <w:tab w:val="left" w:pos="3664"/>
+          <w:tab w:val="left" w:pos="4580"/>
+          <w:tab w:val="left" w:pos="5496"/>
+          <w:tab w:val="left" w:pos="6412"/>
+          <w:tab w:val="left" w:pos="7328"/>
+          <w:tab w:val="left" w:pos="8244"/>
+          <w:tab w:val="left" w:pos="9160"/>
+          <w:tab w:val="left" w:pos="10076"/>
+          <w:tab w:val="left" w:pos="10992"/>
+          <w:tab w:val="left" w:pos="11908"/>
+          <w:tab w:val="left" w:pos="12824"/>
+          <w:tab w:val="left" w:pos="13740"/>
+          <w:tab w:val="left" w:pos="14656"/>
+        </w:tabs>
+        <w:jc w:val="left"/>
+        <w:rPr>
+          <w:rFonts w:ascii="Times New Roman" w:eastAsia="宋体" w:hAnsi="Times New Roman" w:cs="Times New Roman"/>
+          <w:kern w:val="0"/>
+          <w:sz w:val="24"/>
+          <w:szCs w:val="24"/>
+        </w:rPr>
+      </w:pPr>
     </w:p>
     <w:p>
       <w:pPr>
@@ -3336,25 +4066,6 @@
           <w:szCs w:val="24"/>
         </w:rPr>
       </w:pPr>
-      <w:r>
-        <w:rPr>
-          <w:rFonts w:ascii="Times New Roman" w:eastAsia="宋体" w:hAnsi="Times New Roman" w:cs="Times New Roman"/>
-          <w:kern w:val="0"/>
-          <w:sz w:val="24"/>
-          <w:szCs w:val="24"/>
-        </w:rPr>
-        <w:tab/>
-      </w:r>
-      <w:r>
-        <w:rPr>
-          <w:rFonts w:ascii="Times New Roman" w:eastAsia="宋体" w:hAnsi="Times New Roman" w:cs="Times New Roman"/>
-          <w:kern w:val="0"/>
-          <w:sz w:val="24"/>
-          <w:szCs w:val="24"/>
-        </w:rPr>
-        <w:tab/>
-        <w:t>Return: None.</w:t>
-      </w:r>
     </w:p>
     <w:p>
       <w:pPr>
@@ -3389,39 +4100,35 @@
       <w:r>
         <w:rPr>
           <w:rFonts w:ascii="Times New Roman" w:eastAsia="宋体" w:hAnsi="Times New Roman" w:cs="Times New Roman"/>
-          <w:kern w:val="0"/>
-          <w:sz w:val="24"/>
-          <w:szCs w:val="24"/>
-        </w:rPr>
-        <w:tab/>
-      </w:r>
-      <w:r>
-        <w:rPr>
-          <w:rFonts w:ascii="Times New Roman" w:eastAsia="宋体" w:hAnsi="Times New Roman" w:cs="Times New Roman"/>
-          <w:kern w:val="0"/>
-          <w:sz w:val="24"/>
-          <w:szCs w:val="24"/>
-        </w:rPr>
-        <w:tab/>
-      </w:r>
-      <w:r>
-        <w:rPr>
-          <w:rFonts w:ascii="Times New Roman" w:eastAsia="宋体" w:hAnsi="Times New Roman" w:cs="Times New Roman"/>
-          <w:kern w:val="0"/>
-          <w:sz w:val="24"/>
-          <w:szCs w:val="24"/>
-        </w:rPr>
-        <w:t xml:space="preserve">Task: </w:t>
+          <w:color w:val="808000"/>
+          <w:kern w:val="0"/>
+          <w:sz w:val="24"/>
+          <w:szCs w:val="24"/>
+        </w:rPr>
+        <w:t>void</w:t>
+      </w:r>
+      <w:r>
+        <w:rPr>
+          <w:rFonts w:ascii="Times New Roman" w:eastAsia="宋体" w:hAnsi="Times New Roman" w:cs="Times New Roman"/>
+          <w:color w:val="C0C0C0"/>
+          <w:kern w:val="0"/>
+          <w:sz w:val="24"/>
+          <w:szCs w:val="24"/>
+        </w:rPr>
+        <w:t xml:space="preserve"> </w:t>
       </w:r>
       <w:proofErr w:type="spellStart"/>
       <w:r>
         <w:rPr>
           <w:rFonts w:ascii="Times New Roman" w:eastAsia="宋体" w:hAnsi="Times New Roman" w:cs="Times New Roman"/>
-          <w:kern w:val="0"/>
-          <w:sz w:val="24"/>
-          <w:szCs w:val="24"/>
-        </w:rPr>
-        <w:t>Deconstructe</w:t>
+          <w:b/>
+          <w:bCs/>
+          <w:color w:val="00677C"/>
+          <w:kern w:val="0"/>
+          <w:sz w:val="24"/>
+          <w:szCs w:val="24"/>
+        </w:rPr>
+        <w:t>InsertDataNew</w:t>
       </w:r>
       <w:proofErr w:type="spellEnd"/>
       <w:r>
@@ -3431,7 +4138,16 @@
           <w:sz w:val="24"/>
           <w:szCs w:val="24"/>
         </w:rPr>
-        <w:t xml:space="preserve"> class and free some allocated variables.</w:t>
+        <w:t>()</w:t>
+      </w:r>
+      <w:r>
+        <w:rPr>
+          <w:rFonts w:ascii="Times New Roman" w:eastAsia="宋体" w:hAnsi="Times New Roman" w:cs="Times New Roman"/>
+          <w:kern w:val="0"/>
+          <w:sz w:val="24"/>
+          <w:szCs w:val="24"/>
+        </w:rPr>
+        <w:t>:</w:t>
       </w:r>
     </w:p>
     <w:p>
@@ -3482,45 +4198,32 @@
         </w:rPr>
         <w:tab/>
       </w:r>
-    </w:p>
-    <w:p>
-      <w:pPr>
-        <w:widowControl/>
-        <w:tabs>
-          <w:tab w:val="left" w:pos="672"/>
-          <w:tab w:val="left" w:pos="1832"/>
-          <w:tab w:val="left" w:pos="2748"/>
-          <w:tab w:val="left" w:pos="3664"/>
-          <w:tab w:val="left" w:pos="4580"/>
-          <w:tab w:val="left" w:pos="5496"/>
-          <w:tab w:val="left" w:pos="6412"/>
-          <w:tab w:val="left" w:pos="7328"/>
-          <w:tab w:val="left" w:pos="8244"/>
-          <w:tab w:val="left" w:pos="9160"/>
-          <w:tab w:val="left" w:pos="10076"/>
-          <w:tab w:val="left" w:pos="10992"/>
-          <w:tab w:val="left" w:pos="11908"/>
-          <w:tab w:val="left" w:pos="12824"/>
-          <w:tab w:val="left" w:pos="13740"/>
-          <w:tab w:val="left" w:pos="14656"/>
-        </w:tabs>
-        <w:ind w:firstLine="480"/>
-        <w:jc w:val="left"/>
-        <w:rPr>
-          <w:rFonts w:ascii="Times New Roman" w:eastAsia="宋体" w:hAnsi="Times New Roman" w:cs="Times New Roman"/>
-          <w:kern w:val="0"/>
-          <w:sz w:val="24"/>
-          <w:szCs w:val="24"/>
-        </w:rPr>
-      </w:pPr>
-      <w:r>
-        <w:rPr>
-          <w:rFonts w:ascii="Times New Roman" w:eastAsia="宋体" w:hAnsi="Times New Roman" w:cs="Times New Roman"/>
-          <w:kern w:val="0"/>
-          <w:sz w:val="24"/>
-          <w:szCs w:val="24"/>
-        </w:rPr>
-        <w:tab/>
+      <w:r>
+        <w:rPr>
+          <w:rFonts w:ascii="Times New Roman" w:eastAsia="宋体" w:hAnsi="Times New Roman" w:cs="Times New Roman"/>
+          <w:kern w:val="0"/>
+          <w:sz w:val="24"/>
+          <w:szCs w:val="24"/>
+        </w:rPr>
+        <w:t>Parameters</w:t>
+      </w:r>
+      <w:r>
+        <w:rPr>
+          <w:rFonts w:ascii="Times New Roman" w:eastAsia="宋体" w:hAnsi="Times New Roman" w:cs="Times New Roman"/>
+          <w:kern w:val="0"/>
+          <w:sz w:val="24"/>
+          <w:szCs w:val="24"/>
+        </w:rPr>
+        <w:t xml:space="preserve">: </w:t>
+      </w:r>
+      <w:r>
+        <w:rPr>
+          <w:rFonts w:ascii="Times New Roman" w:eastAsia="宋体" w:hAnsi="Times New Roman" w:cs="Times New Roman"/>
+          <w:kern w:val="0"/>
+          <w:sz w:val="24"/>
+          <w:szCs w:val="24"/>
+        </w:rPr>
+        <w:t>None.</w:t>
       </w:r>
     </w:p>
     <w:p>
@@ -3556,278 +4259,6 @@
       <w:r>
         <w:rPr>
           <w:rFonts w:ascii="Times New Roman" w:eastAsia="宋体" w:hAnsi="Times New Roman" w:cs="Times New Roman"/>
-          <w:color w:val="808000"/>
-          <w:kern w:val="0"/>
-          <w:sz w:val="24"/>
-          <w:szCs w:val="24"/>
-        </w:rPr>
-        <w:t>void</w:t>
-      </w:r>
-      <w:r>
-        <w:rPr>
-          <w:rFonts w:ascii="Times New Roman" w:eastAsia="宋体" w:hAnsi="Times New Roman" w:cs="Times New Roman"/>
-          <w:color w:val="C0C0C0"/>
-          <w:kern w:val="0"/>
-          <w:sz w:val="24"/>
-          <w:szCs w:val="24"/>
-        </w:rPr>
-        <w:t xml:space="preserve"> </w:t>
-      </w:r>
-      <w:proofErr w:type="spellStart"/>
-      <w:r>
-        <w:rPr>
-          <w:rFonts w:ascii="Times New Roman" w:eastAsia="宋体" w:hAnsi="Times New Roman" w:cs="Times New Roman"/>
-          <w:b/>
-          <w:bCs/>
-          <w:color w:val="00677C"/>
-          <w:kern w:val="0"/>
-          <w:sz w:val="24"/>
-          <w:szCs w:val="24"/>
-        </w:rPr>
-        <w:t>Get_</w:t>
-      </w:r>
-      <w:proofErr w:type="gramStart"/>
-      <w:r>
-        <w:rPr>
-          <w:rFonts w:ascii="Times New Roman" w:eastAsia="宋体" w:hAnsi="Times New Roman" w:cs="Times New Roman"/>
-          <w:b/>
-          <w:bCs/>
-          <w:color w:val="00677C"/>
-          <w:kern w:val="0"/>
-          <w:sz w:val="24"/>
-          <w:szCs w:val="24"/>
-        </w:rPr>
-        <w:t>HistoryNew</w:t>
-      </w:r>
-      <w:proofErr w:type="spellEnd"/>
-      <w:r>
-        <w:rPr>
-          <w:rFonts w:ascii="Times New Roman" w:eastAsia="宋体" w:hAnsi="Times New Roman" w:cs="Times New Roman"/>
-          <w:kern w:val="0"/>
-          <w:sz w:val="24"/>
-          <w:szCs w:val="24"/>
-        </w:rPr>
-        <w:t>(</w:t>
-      </w:r>
-      <w:proofErr w:type="gramEnd"/>
-      <w:r>
-        <w:rPr>
-          <w:rFonts w:ascii="Times New Roman" w:eastAsia="宋体" w:hAnsi="Times New Roman" w:cs="Times New Roman"/>
-          <w:color w:val="808000"/>
-          <w:kern w:val="0"/>
-          <w:sz w:val="24"/>
-          <w:szCs w:val="24"/>
-        </w:rPr>
-        <w:t>const</w:t>
-      </w:r>
-      <w:r>
-        <w:rPr>
-          <w:rFonts w:ascii="Times New Roman" w:eastAsia="宋体" w:hAnsi="Times New Roman" w:cs="Times New Roman"/>
-          <w:color w:val="C0C0C0"/>
-          <w:kern w:val="0"/>
-          <w:sz w:val="24"/>
-          <w:szCs w:val="24"/>
-        </w:rPr>
-        <w:t xml:space="preserve"> </w:t>
-      </w:r>
-      <w:r>
-        <w:rPr>
-          <w:rFonts w:ascii="Times New Roman" w:eastAsia="宋体" w:hAnsi="Times New Roman" w:cs="Times New Roman"/>
-          <w:color w:val="808000"/>
-          <w:kern w:val="0"/>
-          <w:sz w:val="24"/>
-          <w:szCs w:val="24"/>
-        </w:rPr>
-        <w:t>char</w:t>
-      </w:r>
-      <w:r>
-        <w:rPr>
-          <w:rFonts w:ascii="Times New Roman" w:eastAsia="宋体" w:hAnsi="Times New Roman" w:cs="Times New Roman"/>
-          <w:kern w:val="0"/>
-          <w:sz w:val="24"/>
-          <w:szCs w:val="24"/>
-        </w:rPr>
-        <w:t>*</w:t>
-      </w:r>
-      <w:r>
-        <w:rPr>
-          <w:rFonts w:ascii="Times New Roman" w:eastAsia="宋体" w:hAnsi="Times New Roman" w:cs="Times New Roman"/>
-          <w:color w:val="C0C0C0"/>
-          <w:kern w:val="0"/>
-          <w:sz w:val="24"/>
-          <w:szCs w:val="24"/>
-        </w:rPr>
-        <w:t xml:space="preserve"> </w:t>
-      </w:r>
-      <w:r>
-        <w:rPr>
-          <w:rFonts w:ascii="Times New Roman" w:eastAsia="宋体" w:hAnsi="Times New Roman" w:cs="Times New Roman"/>
-          <w:color w:val="092E64"/>
-          <w:kern w:val="0"/>
-          <w:sz w:val="24"/>
-          <w:szCs w:val="24"/>
-        </w:rPr>
-        <w:t>date1</w:t>
-      </w:r>
-      <w:r>
-        <w:rPr>
-          <w:rFonts w:ascii="Times New Roman" w:eastAsia="宋体" w:hAnsi="Times New Roman" w:cs="Times New Roman"/>
-          <w:kern w:val="0"/>
-          <w:sz w:val="24"/>
-          <w:szCs w:val="24"/>
-        </w:rPr>
-        <w:t>,</w:t>
-      </w:r>
-      <w:r>
-        <w:rPr>
-          <w:rFonts w:ascii="Times New Roman" w:eastAsia="宋体" w:hAnsi="Times New Roman" w:cs="Times New Roman"/>
-          <w:color w:val="808000"/>
-          <w:kern w:val="0"/>
-          <w:sz w:val="24"/>
-          <w:szCs w:val="24"/>
-        </w:rPr>
-        <w:t>const</w:t>
-      </w:r>
-      <w:r>
-        <w:rPr>
-          <w:rFonts w:ascii="Times New Roman" w:eastAsia="宋体" w:hAnsi="Times New Roman" w:cs="Times New Roman"/>
-          <w:color w:val="C0C0C0"/>
-          <w:kern w:val="0"/>
-          <w:sz w:val="24"/>
-          <w:szCs w:val="24"/>
-        </w:rPr>
-        <w:t xml:space="preserve"> </w:t>
-      </w:r>
-      <w:r>
-        <w:rPr>
-          <w:rFonts w:ascii="Times New Roman" w:eastAsia="宋体" w:hAnsi="Times New Roman" w:cs="Times New Roman"/>
-          <w:color w:val="808000"/>
-          <w:kern w:val="0"/>
-          <w:sz w:val="24"/>
-          <w:szCs w:val="24"/>
-        </w:rPr>
-        <w:t>char</w:t>
-      </w:r>
-      <w:r>
-        <w:rPr>
-          <w:rFonts w:ascii="Times New Roman" w:eastAsia="宋体" w:hAnsi="Times New Roman" w:cs="Times New Roman"/>
-          <w:kern w:val="0"/>
-          <w:sz w:val="24"/>
-          <w:szCs w:val="24"/>
-        </w:rPr>
-        <w:t>*</w:t>
-      </w:r>
-      <w:r>
-        <w:rPr>
-          <w:rFonts w:ascii="Times New Roman" w:eastAsia="宋体" w:hAnsi="Times New Roman" w:cs="Times New Roman"/>
-          <w:color w:val="C0C0C0"/>
-          <w:kern w:val="0"/>
-          <w:sz w:val="24"/>
-          <w:szCs w:val="24"/>
-        </w:rPr>
-        <w:t xml:space="preserve"> </w:t>
-      </w:r>
-      <w:r>
-        <w:rPr>
-          <w:rFonts w:ascii="Times New Roman" w:eastAsia="宋体" w:hAnsi="Times New Roman" w:cs="Times New Roman"/>
-          <w:color w:val="092E64"/>
-          <w:kern w:val="0"/>
-          <w:sz w:val="24"/>
-          <w:szCs w:val="24"/>
-        </w:rPr>
-        <w:t>date2</w:t>
-      </w:r>
-      <w:r>
-        <w:rPr>
-          <w:rFonts w:ascii="Times New Roman" w:eastAsia="宋体" w:hAnsi="Times New Roman" w:cs="Times New Roman"/>
-          <w:kern w:val="0"/>
-          <w:sz w:val="24"/>
-          <w:szCs w:val="24"/>
-        </w:rPr>
-        <w:t>,</w:t>
-      </w:r>
-      <w:r>
-        <w:rPr>
-          <w:rFonts w:ascii="Times New Roman" w:eastAsia="宋体" w:hAnsi="Times New Roman" w:cs="Times New Roman"/>
-          <w:color w:val="808000"/>
-          <w:kern w:val="0"/>
-          <w:sz w:val="24"/>
-          <w:szCs w:val="24"/>
-        </w:rPr>
-        <w:t>int</w:t>
-      </w:r>
-      <w:r>
-        <w:rPr>
-          <w:rFonts w:ascii="Times New Roman" w:eastAsia="宋体" w:hAnsi="Times New Roman" w:cs="Times New Roman"/>
-          <w:color w:val="C0C0C0"/>
-          <w:kern w:val="0"/>
-          <w:sz w:val="24"/>
-          <w:szCs w:val="24"/>
-        </w:rPr>
-        <w:t xml:space="preserve"> </w:t>
-      </w:r>
-      <w:r>
-        <w:rPr>
-          <w:rFonts w:ascii="Times New Roman" w:eastAsia="宋体" w:hAnsi="Times New Roman" w:cs="Times New Roman"/>
-          <w:color w:val="092E64"/>
-          <w:kern w:val="0"/>
-          <w:sz w:val="24"/>
-          <w:szCs w:val="24"/>
-        </w:rPr>
-        <w:t>num</w:t>
-      </w:r>
-      <w:r>
-        <w:rPr>
-          <w:rFonts w:ascii="Times New Roman" w:eastAsia="宋体" w:hAnsi="Times New Roman" w:cs="Times New Roman"/>
-          <w:kern w:val="0"/>
-          <w:sz w:val="24"/>
-          <w:szCs w:val="24"/>
-        </w:rPr>
-        <w:t>)</w:t>
-      </w:r>
-      <w:r>
-        <w:rPr>
-          <w:rFonts w:ascii="Times New Roman" w:eastAsia="宋体" w:hAnsi="Times New Roman" w:cs="Times New Roman"/>
-          <w:kern w:val="0"/>
-          <w:sz w:val="24"/>
-          <w:szCs w:val="24"/>
-        </w:rPr>
-        <w:t>:</w:t>
-      </w:r>
-    </w:p>
-    <w:p>
-      <w:pPr>
-        <w:widowControl/>
-        <w:tabs>
-          <w:tab w:val="left" w:pos="916"/>
-          <w:tab w:val="left" w:pos="1832"/>
-          <w:tab w:val="left" w:pos="2508"/>
-          <w:tab w:val="left" w:pos="3664"/>
-          <w:tab w:val="left" w:pos="4580"/>
-          <w:tab w:val="left" w:pos="5496"/>
-          <w:tab w:val="left" w:pos="6412"/>
-          <w:tab w:val="left" w:pos="7328"/>
-          <w:tab w:val="left" w:pos="8244"/>
-          <w:tab w:val="left" w:pos="9160"/>
-          <w:tab w:val="left" w:pos="10076"/>
-          <w:tab w:val="left" w:pos="10992"/>
-          <w:tab w:val="left" w:pos="11908"/>
-          <w:tab w:val="left" w:pos="12824"/>
-          <w:tab w:val="left" w:pos="13740"/>
-          <w:tab w:val="left" w:pos="14656"/>
-        </w:tabs>
-        <w:ind w:firstLine="480"/>
-        <w:jc w:val="left"/>
-        <w:rPr>
-          <w:rFonts w:ascii="Times New Roman" w:eastAsia="宋体" w:hAnsi="Times New Roman" w:cs="Times New Roman"/>
-          <w:kern w:val="0"/>
-          <w:sz w:val="24"/>
-          <w:szCs w:val="24"/>
-        </w:rPr>
-      </w:pPr>
-      <w:r>
-        <w:rPr>
-          <w:rFonts w:ascii="Times New Roman" w:eastAsia="宋体" w:hAnsi="Times New Roman" w:cs="Times New Roman"/>
           <w:kern w:val="0"/>
           <w:sz w:val="24"/>
           <w:szCs w:val="24"/>
@@ -3842,33 +4273,7 @@
           <w:szCs w:val="24"/>
         </w:rPr>
         <w:tab/>
-      </w:r>
-      <w:r>
-        <w:rPr>
-          <w:rFonts w:ascii="Times New Roman" w:eastAsia="宋体" w:hAnsi="Times New Roman" w:cs="Times New Roman"/>
-          <w:kern w:val="0"/>
-          <w:sz w:val="24"/>
-          <w:szCs w:val="24"/>
-        </w:rPr>
-        <w:t xml:space="preserve">Given: </w:t>
-      </w:r>
-      <w:r>
-        <w:rPr>
-          <w:rFonts w:ascii="Times New Roman" w:eastAsia="宋体" w:hAnsi="Times New Roman" w:cs="Times New Roman"/>
-          <w:kern w:val="0"/>
-          <w:sz w:val="24"/>
-          <w:szCs w:val="24"/>
-        </w:rPr>
-        <w:t>search start date, end date and device number</w:t>
-      </w:r>
-      <w:r>
-        <w:rPr>
-          <w:rFonts w:ascii="Times New Roman" w:eastAsia="宋体" w:hAnsi="Times New Roman" w:cs="Times New Roman"/>
-          <w:kern w:val="0"/>
-          <w:sz w:val="24"/>
-          <w:szCs w:val="24"/>
-        </w:rPr>
-        <w:t>.</w:t>
+        <w:t>Return: None.</w:t>
       </w:r>
     </w:p>
     <w:p>
@@ -3918,6 +4323,269 @@
           <w:szCs w:val="24"/>
         </w:rPr>
         <w:tab/>
+        <w:t xml:space="preserve">Task: </w:t>
+      </w:r>
+      <w:r>
+        <w:rPr>
+          <w:rFonts w:ascii="Times New Roman" w:eastAsia="宋体" w:hAnsi="Times New Roman" w:cs="Times New Roman"/>
+          <w:kern w:val="0"/>
+          <w:sz w:val="24"/>
+          <w:szCs w:val="24"/>
+        </w:rPr>
+        <w:t>Insert data holds in the buffer to database</w:t>
+      </w:r>
+      <w:r>
+        <w:rPr>
+          <w:rFonts w:ascii="Times New Roman" w:eastAsia="宋体" w:hAnsi="Times New Roman" w:cs="Times New Roman"/>
+          <w:kern w:val="0"/>
+          <w:sz w:val="24"/>
+          <w:szCs w:val="24"/>
+        </w:rPr>
+        <w:t>.</w:t>
+      </w:r>
+    </w:p>
+    <w:p>
+      <w:pPr>
+        <w:jc w:val="left"/>
+        <w:rPr>
+          <w:rFonts w:ascii="Times New Roman" w:hAnsi="Times New Roman" w:cs="Times New Roman"/>
+          <w:sz w:val="24"/>
+          <w:szCs w:val="24"/>
+        </w:rPr>
+      </w:pPr>
+    </w:p>
+    <w:p>
+      <w:pPr>
+        <w:ind w:left="480" w:hangingChars="200" w:hanging="480"/>
+        <w:jc w:val="left"/>
+        <w:rPr>
+          <w:rFonts w:ascii="Times New Roman" w:hAnsi="Times New Roman" w:cs="Times New Roman"/>
+          <w:sz w:val="24"/>
+          <w:szCs w:val="24"/>
+        </w:rPr>
+      </w:pPr>
+      <w:r>
+        <w:rPr>
+          <w:rFonts w:ascii="Times New Roman" w:hAnsi="Times New Roman" w:cs="Times New Roman"/>
+          <w:sz w:val="24"/>
+          <w:szCs w:val="24"/>
+        </w:rPr>
+        <w:t xml:space="preserve">Reimplemented Public </w:t>
+      </w:r>
+      <w:r>
+        <w:rPr>
+          <w:rFonts w:ascii="Times New Roman" w:hAnsi="Times New Roman" w:cs="Times New Roman"/>
+          <w:sz w:val="24"/>
+          <w:szCs w:val="24"/>
+        </w:rPr>
+        <w:t>Methods</w:t>
+      </w:r>
+      <w:r>
+        <w:rPr>
+          <w:rFonts w:ascii="Times New Roman" w:hAnsi="Times New Roman" w:cs="Times New Roman"/>
+          <w:sz w:val="24"/>
+          <w:szCs w:val="24"/>
+        </w:rPr>
+        <w:t>:</w:t>
+      </w:r>
+    </w:p>
+    <w:p>
+      <w:pPr>
+        <w:ind w:left="60" w:firstLine="360"/>
+        <w:jc w:val="left"/>
+        <w:rPr>
+          <w:rFonts w:ascii="Times New Roman" w:eastAsia="宋体" w:hAnsi="Times New Roman" w:cs="Times New Roman"/>
+          <w:kern w:val="0"/>
+          <w:sz w:val="24"/>
+          <w:szCs w:val="24"/>
+        </w:rPr>
+      </w:pPr>
+      <w:r>
+        <w:rPr>
+          <w:rFonts w:ascii="Times New Roman" w:eastAsia="宋体" w:hAnsi="Times New Roman" w:cs="Times New Roman"/>
+          <w:color w:val="808000"/>
+          <w:kern w:val="0"/>
+          <w:sz w:val="24"/>
+          <w:szCs w:val="24"/>
+        </w:rPr>
+        <w:t>void</w:t>
+      </w:r>
+      <w:r>
+        <w:rPr>
+          <w:rFonts w:ascii="Times New Roman" w:eastAsia="宋体" w:hAnsi="Times New Roman" w:cs="Times New Roman"/>
+          <w:color w:val="C0C0C0"/>
+          <w:kern w:val="0"/>
+          <w:sz w:val="24"/>
+          <w:szCs w:val="24"/>
+        </w:rPr>
+        <w:t xml:space="preserve"> </w:t>
+      </w:r>
+      <w:r>
+        <w:rPr>
+          <w:rFonts w:ascii="Times New Roman" w:eastAsia="宋体" w:hAnsi="Times New Roman" w:cs="Times New Roman"/>
+          <w:b/>
+          <w:bCs/>
+          <w:i/>
+          <w:iCs/>
+          <w:color w:val="00677C"/>
+          <w:kern w:val="0"/>
+          <w:sz w:val="24"/>
+          <w:szCs w:val="24"/>
+        </w:rPr>
+        <w:t>run</w:t>
+      </w:r>
+      <w:r>
+        <w:rPr>
+          <w:rFonts w:ascii="Times New Roman" w:eastAsia="宋体" w:hAnsi="Times New Roman" w:cs="Times New Roman"/>
+          <w:kern w:val="0"/>
+          <w:sz w:val="24"/>
+          <w:szCs w:val="24"/>
+        </w:rPr>
+        <w:t>()</w:t>
+      </w:r>
+      <w:r>
+        <w:rPr>
+          <w:rFonts w:ascii="Times New Roman" w:eastAsia="宋体" w:hAnsi="Times New Roman" w:cs="Times New Roman"/>
+          <w:color w:val="C0C0C0"/>
+          <w:kern w:val="0"/>
+          <w:sz w:val="24"/>
+          <w:szCs w:val="24"/>
+        </w:rPr>
+        <w:t xml:space="preserve"> </w:t>
+      </w:r>
+      <w:r>
+        <w:rPr>
+          <w:rFonts w:ascii="Times New Roman" w:eastAsia="宋体" w:hAnsi="Times New Roman" w:cs="Times New Roman"/>
+          <w:color w:val="808000"/>
+          <w:kern w:val="0"/>
+          <w:sz w:val="24"/>
+          <w:szCs w:val="24"/>
+        </w:rPr>
+        <w:t>override</w:t>
+      </w:r>
+      <w:r>
+        <w:rPr>
+          <w:rFonts w:ascii="Times New Roman" w:eastAsia="宋体" w:hAnsi="Times New Roman" w:cs="Times New Roman"/>
+          <w:kern w:val="0"/>
+          <w:sz w:val="24"/>
+          <w:szCs w:val="24"/>
+        </w:rPr>
+        <w:t>:</w:t>
+      </w:r>
+    </w:p>
+    <w:p>
+      <w:pPr>
+        <w:widowControl/>
+        <w:tabs>
+          <w:tab w:val="left" w:pos="916"/>
+          <w:tab w:val="left" w:pos="1832"/>
+          <w:tab w:val="left" w:pos="2748"/>
+          <w:tab w:val="left" w:pos="3664"/>
+          <w:tab w:val="left" w:pos="4580"/>
+          <w:tab w:val="left" w:pos="5496"/>
+          <w:tab w:val="left" w:pos="6412"/>
+          <w:tab w:val="left" w:pos="7328"/>
+          <w:tab w:val="left" w:pos="8244"/>
+          <w:tab w:val="left" w:pos="9160"/>
+          <w:tab w:val="left" w:pos="10076"/>
+          <w:tab w:val="left" w:pos="10992"/>
+          <w:tab w:val="left" w:pos="11908"/>
+          <w:tab w:val="left" w:pos="12824"/>
+          <w:tab w:val="left" w:pos="13740"/>
+          <w:tab w:val="left" w:pos="14656"/>
+        </w:tabs>
+        <w:ind w:firstLine="480"/>
+        <w:jc w:val="left"/>
+        <w:rPr>
+          <w:rFonts w:ascii="Times New Roman" w:eastAsia="宋体" w:hAnsi="Times New Roman" w:cs="Times New Roman"/>
+          <w:kern w:val="0"/>
+          <w:sz w:val="24"/>
+          <w:szCs w:val="24"/>
+        </w:rPr>
+      </w:pPr>
+      <w:r>
+        <w:rPr>
+          <w:rFonts w:ascii="Times New Roman" w:hAnsi="Times New Roman" w:cs="Times New Roman"/>
+          <w:sz w:val="24"/>
+          <w:szCs w:val="24"/>
+        </w:rPr>
+        <w:tab/>
+      </w:r>
+      <w:r>
+        <w:rPr>
+          <w:rFonts w:ascii="Times New Roman" w:hAnsi="Times New Roman" w:cs="Times New Roman"/>
+          <w:sz w:val="24"/>
+          <w:szCs w:val="24"/>
+        </w:rPr>
+        <w:tab/>
+      </w:r>
+      <w:r>
+        <w:rPr>
+          <w:rFonts w:ascii="Times New Roman" w:eastAsia="宋体" w:hAnsi="Times New Roman" w:cs="Times New Roman"/>
+          <w:kern w:val="0"/>
+          <w:sz w:val="24"/>
+          <w:szCs w:val="24"/>
+        </w:rPr>
+        <w:t>Parameters</w:t>
+      </w:r>
+      <w:r>
+        <w:rPr>
+          <w:rFonts w:ascii="Times New Roman" w:eastAsia="宋体" w:hAnsi="Times New Roman" w:cs="Times New Roman"/>
+          <w:kern w:val="0"/>
+          <w:sz w:val="24"/>
+          <w:szCs w:val="24"/>
+        </w:rPr>
+        <w:t>: None.</w:t>
+      </w:r>
+    </w:p>
+    <w:p>
+      <w:pPr>
+        <w:widowControl/>
+        <w:tabs>
+          <w:tab w:val="left" w:pos="916"/>
+          <w:tab w:val="left" w:pos="1832"/>
+          <w:tab w:val="left" w:pos="2748"/>
+          <w:tab w:val="left" w:pos="3664"/>
+          <w:tab w:val="left" w:pos="4580"/>
+          <w:tab w:val="left" w:pos="5496"/>
+          <w:tab w:val="left" w:pos="6412"/>
+          <w:tab w:val="left" w:pos="7328"/>
+          <w:tab w:val="left" w:pos="8244"/>
+          <w:tab w:val="left" w:pos="9160"/>
+          <w:tab w:val="left" w:pos="10076"/>
+          <w:tab w:val="left" w:pos="10992"/>
+          <w:tab w:val="left" w:pos="11908"/>
+          <w:tab w:val="left" w:pos="12824"/>
+          <w:tab w:val="left" w:pos="13740"/>
+          <w:tab w:val="left" w:pos="14656"/>
+        </w:tabs>
+        <w:ind w:firstLine="480"/>
+        <w:jc w:val="left"/>
+        <w:rPr>
+          <w:rFonts w:ascii="Times New Roman" w:eastAsia="宋体" w:hAnsi="Times New Roman" w:cs="Times New Roman"/>
+          <w:kern w:val="0"/>
+          <w:sz w:val="24"/>
+          <w:szCs w:val="24"/>
+        </w:rPr>
+      </w:pPr>
+      <w:r>
+        <w:rPr>
+          <w:rFonts w:ascii="Times New Roman" w:eastAsia="宋体" w:hAnsi="Times New Roman" w:cs="Times New Roman"/>
+          <w:kern w:val="0"/>
+          <w:sz w:val="24"/>
+          <w:szCs w:val="24"/>
+        </w:rPr>
+        <w:lastRenderedPageBreak/>
+        <w:tab/>
+      </w:r>
+      <w:r>
+        <w:rPr>
+          <w:rFonts w:ascii="Times New Roman" w:eastAsia="宋体" w:hAnsi="Times New Roman" w:cs="Times New Roman"/>
+          <w:kern w:val="0"/>
+          <w:sz w:val="24"/>
+          <w:szCs w:val="24"/>
+        </w:rPr>
+        <w:tab/>
         <w:t>Return: None.</w:t>
       </w:r>
     </w:p>
@@ -3967,340 +4635,16 @@
           <w:sz w:val="24"/>
           <w:szCs w:val="24"/>
         </w:rPr>
-        <w:t>Retrieve the data from database according with the conditions and plot the line chart of the information.</w:t>
-      </w:r>
-    </w:p>
-    <w:p>
-      <w:pPr>
-        <w:widowControl/>
-        <w:tabs>
-          <w:tab w:val="left" w:pos="916"/>
-          <w:tab w:val="left" w:pos="1832"/>
-          <w:tab w:val="left" w:pos="2748"/>
-          <w:tab w:val="left" w:pos="3664"/>
-          <w:tab w:val="left" w:pos="4580"/>
-          <w:tab w:val="left" w:pos="5496"/>
-          <w:tab w:val="left" w:pos="6412"/>
-          <w:tab w:val="left" w:pos="7328"/>
-          <w:tab w:val="left" w:pos="8244"/>
-          <w:tab w:val="left" w:pos="9160"/>
-          <w:tab w:val="left" w:pos="10076"/>
-          <w:tab w:val="left" w:pos="10992"/>
-          <w:tab w:val="left" w:pos="11908"/>
-          <w:tab w:val="left" w:pos="12824"/>
-          <w:tab w:val="left" w:pos="13740"/>
-          <w:tab w:val="left" w:pos="14656"/>
-        </w:tabs>
-        <w:jc w:val="left"/>
-        <w:rPr>
-          <w:rFonts w:ascii="Times New Roman" w:eastAsia="宋体" w:hAnsi="Times New Roman" w:cs="Times New Roman"/>
-          <w:kern w:val="0"/>
-          <w:sz w:val="24"/>
-          <w:szCs w:val="24"/>
-        </w:rPr>
-      </w:pPr>
-    </w:p>
-    <w:p>
-      <w:pPr>
-        <w:widowControl/>
-        <w:tabs>
-          <w:tab w:val="left" w:pos="916"/>
-          <w:tab w:val="left" w:pos="1832"/>
-          <w:tab w:val="left" w:pos="2748"/>
-          <w:tab w:val="left" w:pos="3664"/>
-          <w:tab w:val="left" w:pos="4580"/>
-          <w:tab w:val="left" w:pos="5496"/>
-          <w:tab w:val="left" w:pos="6412"/>
-          <w:tab w:val="left" w:pos="7328"/>
-          <w:tab w:val="left" w:pos="8244"/>
-          <w:tab w:val="left" w:pos="9160"/>
-          <w:tab w:val="left" w:pos="10076"/>
-          <w:tab w:val="left" w:pos="10992"/>
-          <w:tab w:val="left" w:pos="11908"/>
-          <w:tab w:val="left" w:pos="12824"/>
-          <w:tab w:val="left" w:pos="13740"/>
-          <w:tab w:val="left" w:pos="14656"/>
-        </w:tabs>
-        <w:ind w:firstLine="480"/>
-        <w:jc w:val="left"/>
-        <w:rPr>
-          <w:rFonts w:ascii="Times New Roman" w:eastAsia="宋体" w:hAnsi="Times New Roman" w:cs="Times New Roman"/>
-          <w:kern w:val="0"/>
-          <w:sz w:val="24"/>
-          <w:szCs w:val="24"/>
-        </w:rPr>
-      </w:pPr>
-    </w:p>
-    <w:p>
-      <w:pPr>
-        <w:widowControl/>
-        <w:tabs>
-          <w:tab w:val="left" w:pos="916"/>
-          <w:tab w:val="left" w:pos="1832"/>
-          <w:tab w:val="left" w:pos="2748"/>
-          <w:tab w:val="left" w:pos="3664"/>
-          <w:tab w:val="left" w:pos="4580"/>
-          <w:tab w:val="left" w:pos="5496"/>
-          <w:tab w:val="left" w:pos="6412"/>
-          <w:tab w:val="left" w:pos="7328"/>
-          <w:tab w:val="left" w:pos="8244"/>
-          <w:tab w:val="left" w:pos="9160"/>
-          <w:tab w:val="left" w:pos="10076"/>
-          <w:tab w:val="left" w:pos="10992"/>
-          <w:tab w:val="left" w:pos="11908"/>
-          <w:tab w:val="left" w:pos="12824"/>
-          <w:tab w:val="left" w:pos="13740"/>
-          <w:tab w:val="left" w:pos="14656"/>
-        </w:tabs>
-        <w:ind w:firstLine="480"/>
-        <w:jc w:val="left"/>
-        <w:rPr>
-          <w:rFonts w:ascii="Times New Roman" w:eastAsia="宋体" w:hAnsi="Times New Roman" w:cs="Times New Roman"/>
-          <w:kern w:val="0"/>
-          <w:sz w:val="24"/>
-          <w:szCs w:val="24"/>
-        </w:rPr>
-      </w:pPr>
-      <w:r>
-        <w:rPr>
-          <w:rFonts w:ascii="Times New Roman" w:eastAsia="宋体" w:hAnsi="Times New Roman" w:cs="Times New Roman"/>
-          <w:color w:val="C0C0C0"/>
-          <w:kern w:val="0"/>
-          <w:sz w:val="24"/>
-          <w:szCs w:val="24"/>
-        </w:rPr>
-        <w:t xml:space="preserve">    </w:t>
-      </w:r>
-      <w:r>
-        <w:rPr>
-          <w:rFonts w:ascii="Times New Roman" w:eastAsia="宋体" w:hAnsi="Times New Roman" w:cs="Times New Roman"/>
-          <w:color w:val="808000"/>
-          <w:kern w:val="0"/>
-          <w:sz w:val="24"/>
-          <w:szCs w:val="24"/>
-        </w:rPr>
-        <w:t>void</w:t>
-      </w:r>
-      <w:r>
-        <w:rPr>
-          <w:rFonts w:ascii="Times New Roman" w:eastAsia="宋体" w:hAnsi="Times New Roman" w:cs="Times New Roman"/>
-          <w:color w:val="C0C0C0"/>
-          <w:kern w:val="0"/>
-          <w:sz w:val="24"/>
-          <w:szCs w:val="24"/>
-        </w:rPr>
-        <w:t xml:space="preserve"> </w:t>
-      </w:r>
-      <w:proofErr w:type="spellStart"/>
-      <w:proofErr w:type="gramStart"/>
-      <w:r>
-        <w:rPr>
-          <w:rFonts w:ascii="Times New Roman" w:eastAsia="宋体" w:hAnsi="Times New Roman" w:cs="Times New Roman"/>
-          <w:b/>
-          <w:bCs/>
-          <w:color w:val="00677C"/>
-          <w:kern w:val="0"/>
-          <w:sz w:val="24"/>
-          <w:szCs w:val="24"/>
-        </w:rPr>
-        <w:t>InsertDataNew</w:t>
-      </w:r>
-      <w:proofErr w:type="spellEnd"/>
-      <w:r>
-        <w:rPr>
-          <w:rFonts w:ascii="Times New Roman" w:eastAsia="宋体" w:hAnsi="Times New Roman" w:cs="Times New Roman"/>
-          <w:kern w:val="0"/>
-          <w:sz w:val="24"/>
-          <w:szCs w:val="24"/>
-        </w:rPr>
-        <w:t>(</w:t>
-      </w:r>
-      <w:proofErr w:type="gramEnd"/>
-      <w:r>
-        <w:rPr>
-          <w:rFonts w:ascii="Times New Roman" w:eastAsia="宋体" w:hAnsi="Times New Roman" w:cs="Times New Roman"/>
-          <w:kern w:val="0"/>
-          <w:sz w:val="24"/>
-          <w:szCs w:val="24"/>
-        </w:rPr>
-        <w:t>)</w:t>
-      </w:r>
-      <w:r>
-        <w:rPr>
-          <w:rFonts w:ascii="Times New Roman" w:eastAsia="宋体" w:hAnsi="Times New Roman" w:cs="Times New Roman"/>
-          <w:kern w:val="0"/>
-          <w:sz w:val="24"/>
-          <w:szCs w:val="24"/>
-        </w:rPr>
-        <w:t>:</w:t>
-      </w:r>
-    </w:p>
-    <w:p>
-      <w:pPr>
-        <w:widowControl/>
-        <w:tabs>
-          <w:tab w:val="left" w:pos="916"/>
-          <w:tab w:val="left" w:pos="1832"/>
-          <w:tab w:val="left" w:pos="2748"/>
-          <w:tab w:val="left" w:pos="3664"/>
-          <w:tab w:val="left" w:pos="4580"/>
-          <w:tab w:val="left" w:pos="5496"/>
-          <w:tab w:val="left" w:pos="6412"/>
-          <w:tab w:val="left" w:pos="7328"/>
-          <w:tab w:val="left" w:pos="8244"/>
-          <w:tab w:val="left" w:pos="9160"/>
-          <w:tab w:val="left" w:pos="10076"/>
-          <w:tab w:val="left" w:pos="10992"/>
-          <w:tab w:val="left" w:pos="11908"/>
-          <w:tab w:val="left" w:pos="12824"/>
-          <w:tab w:val="left" w:pos="13740"/>
-          <w:tab w:val="left" w:pos="14656"/>
-        </w:tabs>
-        <w:ind w:firstLine="480"/>
-        <w:jc w:val="left"/>
-        <w:rPr>
-          <w:rFonts w:ascii="Times New Roman" w:eastAsia="宋体" w:hAnsi="Times New Roman" w:cs="Times New Roman"/>
-          <w:kern w:val="0"/>
-          <w:sz w:val="24"/>
-          <w:szCs w:val="24"/>
-        </w:rPr>
-      </w:pPr>
-      <w:r>
-        <w:rPr>
-          <w:rFonts w:ascii="Times New Roman" w:eastAsia="宋体" w:hAnsi="Times New Roman" w:cs="Times New Roman"/>
-          <w:kern w:val="0"/>
-          <w:sz w:val="24"/>
-          <w:szCs w:val="24"/>
-        </w:rPr>
-        <w:tab/>
-      </w:r>
-      <w:r>
-        <w:rPr>
-          <w:rFonts w:ascii="Times New Roman" w:eastAsia="宋体" w:hAnsi="Times New Roman" w:cs="Times New Roman"/>
-          <w:kern w:val="0"/>
-          <w:sz w:val="24"/>
-          <w:szCs w:val="24"/>
-        </w:rPr>
-        <w:tab/>
-        <w:t xml:space="preserve">Given: </w:t>
-      </w:r>
-      <w:r>
-        <w:rPr>
-          <w:rFonts w:ascii="Times New Roman" w:eastAsia="宋体" w:hAnsi="Times New Roman" w:cs="Times New Roman"/>
-          <w:kern w:val="0"/>
-          <w:sz w:val="24"/>
-          <w:szCs w:val="24"/>
-        </w:rPr>
-        <w:t>None.</w:t>
-      </w:r>
-    </w:p>
-    <w:p>
-      <w:pPr>
-        <w:widowControl/>
-        <w:tabs>
-          <w:tab w:val="left" w:pos="916"/>
-          <w:tab w:val="left" w:pos="1832"/>
-          <w:tab w:val="left" w:pos="2748"/>
-          <w:tab w:val="left" w:pos="3664"/>
-          <w:tab w:val="left" w:pos="4580"/>
-          <w:tab w:val="left" w:pos="5496"/>
-          <w:tab w:val="left" w:pos="6412"/>
-          <w:tab w:val="left" w:pos="7328"/>
-          <w:tab w:val="left" w:pos="8244"/>
-          <w:tab w:val="left" w:pos="9160"/>
-          <w:tab w:val="left" w:pos="10076"/>
-          <w:tab w:val="left" w:pos="10992"/>
-          <w:tab w:val="left" w:pos="11908"/>
-          <w:tab w:val="left" w:pos="12824"/>
-          <w:tab w:val="left" w:pos="13740"/>
-          <w:tab w:val="left" w:pos="14656"/>
-        </w:tabs>
-        <w:ind w:firstLine="480"/>
-        <w:jc w:val="left"/>
-        <w:rPr>
-          <w:rFonts w:ascii="Times New Roman" w:eastAsia="宋体" w:hAnsi="Times New Roman" w:cs="Times New Roman"/>
-          <w:kern w:val="0"/>
-          <w:sz w:val="24"/>
-          <w:szCs w:val="24"/>
-        </w:rPr>
-      </w:pPr>
-      <w:r>
-        <w:rPr>
-          <w:rFonts w:ascii="Times New Roman" w:eastAsia="宋体" w:hAnsi="Times New Roman" w:cs="Times New Roman"/>
-          <w:kern w:val="0"/>
-          <w:sz w:val="24"/>
-          <w:szCs w:val="24"/>
-        </w:rPr>
-        <w:tab/>
-      </w:r>
-      <w:r>
-        <w:rPr>
-          <w:rFonts w:ascii="Times New Roman" w:eastAsia="宋体" w:hAnsi="Times New Roman" w:cs="Times New Roman"/>
-          <w:kern w:val="0"/>
-          <w:sz w:val="24"/>
-          <w:szCs w:val="24"/>
-        </w:rPr>
-        <w:tab/>
-        <w:t>Return: None.</w:t>
-      </w:r>
-    </w:p>
-    <w:p>
-      <w:pPr>
-        <w:widowControl/>
-        <w:tabs>
-          <w:tab w:val="left" w:pos="916"/>
-          <w:tab w:val="left" w:pos="1832"/>
-          <w:tab w:val="left" w:pos="2748"/>
-          <w:tab w:val="left" w:pos="3664"/>
-          <w:tab w:val="left" w:pos="4580"/>
-          <w:tab w:val="left" w:pos="5496"/>
-          <w:tab w:val="left" w:pos="6412"/>
-          <w:tab w:val="left" w:pos="7328"/>
-          <w:tab w:val="left" w:pos="8244"/>
-          <w:tab w:val="left" w:pos="9160"/>
-          <w:tab w:val="left" w:pos="10076"/>
-          <w:tab w:val="left" w:pos="10992"/>
-          <w:tab w:val="left" w:pos="11908"/>
-          <w:tab w:val="left" w:pos="12824"/>
-          <w:tab w:val="left" w:pos="13740"/>
-          <w:tab w:val="left" w:pos="14656"/>
-        </w:tabs>
-        <w:ind w:firstLine="480"/>
-        <w:jc w:val="left"/>
-        <w:rPr>
-          <w:rFonts w:ascii="Times New Roman" w:eastAsia="宋体" w:hAnsi="Times New Roman" w:cs="Times New Roman"/>
-          <w:kern w:val="0"/>
-          <w:sz w:val="24"/>
-          <w:szCs w:val="24"/>
-        </w:rPr>
-      </w:pPr>
-      <w:r>
-        <w:rPr>
-          <w:rFonts w:ascii="Times New Roman" w:eastAsia="宋体" w:hAnsi="Times New Roman" w:cs="Times New Roman"/>
-          <w:kern w:val="0"/>
-          <w:sz w:val="24"/>
-          <w:szCs w:val="24"/>
-        </w:rPr>
-        <w:tab/>
-      </w:r>
-      <w:r>
-        <w:rPr>
-          <w:rFonts w:ascii="Times New Roman" w:eastAsia="宋体" w:hAnsi="Times New Roman" w:cs="Times New Roman"/>
-          <w:kern w:val="0"/>
-          <w:sz w:val="24"/>
-          <w:szCs w:val="24"/>
-        </w:rPr>
-        <w:tab/>
-        <w:t xml:space="preserve">Task: </w:t>
-      </w:r>
-      <w:r>
-        <w:rPr>
-          <w:rFonts w:ascii="Times New Roman" w:eastAsia="宋体" w:hAnsi="Times New Roman" w:cs="Times New Roman"/>
-          <w:kern w:val="0"/>
-          <w:sz w:val="24"/>
-          <w:szCs w:val="24"/>
-        </w:rPr>
-        <w:t>Insert data holds in the buffer to database</w:t>
+        <w:t>Polling the signal bits and perform the insert from buffer to database</w:t>
+      </w:r>
+      <w:r>
+        <w:rPr>
+          <w:rFonts w:ascii="Times New Roman" w:eastAsia="宋体" w:hAnsi="Times New Roman" w:cs="Times New Roman"/>
+          <w:kern w:val="0"/>
+          <w:sz w:val="24"/>
+          <w:szCs w:val="24"/>
+        </w:rPr>
+        <w:t xml:space="preserve"> and plot the history information according with the conditions sets in the condition buffer</w:t>
       </w:r>
       <w:r>
         <w:rPr>
@@ -4310,236 +4654,6 @@
           <w:szCs w:val="24"/>
         </w:rPr>
         <w:t>.</w:t>
-      </w:r>
-    </w:p>
-    <w:p>
-      <w:pPr>
-        <w:jc w:val="left"/>
-        <w:rPr>
-          <w:rFonts w:ascii="Times New Roman" w:hAnsi="Times New Roman" w:cs="Times New Roman"/>
-          <w:sz w:val="24"/>
-          <w:szCs w:val="24"/>
-        </w:rPr>
-      </w:pPr>
-    </w:p>
-    <w:p>
-      <w:pPr>
-        <w:ind w:left="480" w:hangingChars="200" w:hanging="480"/>
-        <w:jc w:val="left"/>
-        <w:rPr>
-          <w:rFonts w:ascii="Times New Roman" w:hAnsi="Times New Roman" w:cs="Times New Roman"/>
-          <w:sz w:val="24"/>
-          <w:szCs w:val="24"/>
-        </w:rPr>
-      </w:pPr>
-      <w:r>
-        <w:rPr>
-          <w:rFonts w:ascii="Times New Roman" w:hAnsi="Times New Roman" w:cs="Times New Roman"/>
-          <w:sz w:val="24"/>
-          <w:szCs w:val="24"/>
-        </w:rPr>
-        <w:t>Reimplemented Public Functions:</w:t>
-      </w:r>
-    </w:p>
-    <w:p>
-      <w:pPr>
-        <w:ind w:left="60" w:firstLine="360"/>
-        <w:jc w:val="left"/>
-        <w:rPr>
-          <w:rFonts w:ascii="Times New Roman" w:eastAsia="宋体" w:hAnsi="Times New Roman" w:cs="Times New Roman"/>
-          <w:kern w:val="0"/>
-          <w:sz w:val="24"/>
-          <w:szCs w:val="24"/>
-        </w:rPr>
-      </w:pPr>
-      <w:r>
-        <w:rPr>
-          <w:rFonts w:ascii="Times New Roman" w:eastAsia="宋体" w:hAnsi="Times New Roman" w:cs="Times New Roman"/>
-          <w:color w:val="808000"/>
-          <w:kern w:val="0"/>
-          <w:sz w:val="24"/>
-          <w:szCs w:val="24"/>
-        </w:rPr>
-        <w:t>void</w:t>
-      </w:r>
-      <w:r>
-        <w:rPr>
-          <w:rFonts w:ascii="Times New Roman" w:eastAsia="宋体" w:hAnsi="Times New Roman" w:cs="Times New Roman"/>
-          <w:color w:val="C0C0C0"/>
-          <w:kern w:val="0"/>
-          <w:sz w:val="24"/>
-          <w:szCs w:val="24"/>
-        </w:rPr>
-        <w:t xml:space="preserve"> </w:t>
-      </w:r>
-      <w:proofErr w:type="gramStart"/>
-      <w:r>
-        <w:rPr>
-          <w:rFonts w:ascii="Times New Roman" w:eastAsia="宋体" w:hAnsi="Times New Roman" w:cs="Times New Roman"/>
-          <w:b/>
-          <w:bCs/>
-          <w:i/>
-          <w:iCs/>
-          <w:color w:val="00677C"/>
-          <w:kern w:val="0"/>
-          <w:sz w:val="24"/>
-          <w:szCs w:val="24"/>
-        </w:rPr>
-        <w:t>run</w:t>
-      </w:r>
-      <w:r>
-        <w:rPr>
-          <w:rFonts w:ascii="Times New Roman" w:eastAsia="宋体" w:hAnsi="Times New Roman" w:cs="Times New Roman"/>
-          <w:kern w:val="0"/>
-          <w:sz w:val="24"/>
-          <w:szCs w:val="24"/>
-        </w:rPr>
-        <w:t>(</w:t>
-      </w:r>
-      <w:proofErr w:type="gramEnd"/>
-      <w:r>
-        <w:rPr>
-          <w:rFonts w:ascii="Times New Roman" w:eastAsia="宋体" w:hAnsi="Times New Roman" w:cs="Times New Roman"/>
-          <w:kern w:val="0"/>
-          <w:sz w:val="24"/>
-          <w:szCs w:val="24"/>
-        </w:rPr>
-        <w:t>)</w:t>
-      </w:r>
-      <w:r>
-        <w:rPr>
-          <w:rFonts w:ascii="Times New Roman" w:eastAsia="宋体" w:hAnsi="Times New Roman" w:cs="Times New Roman"/>
-          <w:color w:val="C0C0C0"/>
-          <w:kern w:val="0"/>
-          <w:sz w:val="24"/>
-          <w:szCs w:val="24"/>
-        </w:rPr>
-        <w:t xml:space="preserve"> </w:t>
-      </w:r>
-      <w:r>
-        <w:rPr>
-          <w:rFonts w:ascii="Times New Roman" w:eastAsia="宋体" w:hAnsi="Times New Roman" w:cs="Times New Roman"/>
-          <w:color w:val="808000"/>
-          <w:kern w:val="0"/>
-          <w:sz w:val="24"/>
-          <w:szCs w:val="24"/>
-        </w:rPr>
-        <w:t>override</w:t>
-      </w:r>
-      <w:r>
-        <w:rPr>
-          <w:rFonts w:ascii="Times New Roman" w:eastAsia="宋体" w:hAnsi="Times New Roman" w:cs="Times New Roman"/>
-          <w:kern w:val="0"/>
-          <w:sz w:val="24"/>
-          <w:szCs w:val="24"/>
-        </w:rPr>
-        <w:t>:</w:t>
-      </w:r>
-    </w:p>
-    <w:p>
-      <w:pPr>
-        <w:widowControl/>
-        <w:tabs>
-          <w:tab w:val="left" w:pos="916"/>
-          <w:tab w:val="left" w:pos="1832"/>
-          <w:tab w:val="left" w:pos="2748"/>
-          <w:tab w:val="left" w:pos="3664"/>
-          <w:tab w:val="left" w:pos="4580"/>
-          <w:tab w:val="left" w:pos="5496"/>
-          <w:tab w:val="left" w:pos="6412"/>
-          <w:tab w:val="left" w:pos="7328"/>
-          <w:tab w:val="left" w:pos="8244"/>
-          <w:tab w:val="left" w:pos="9160"/>
-          <w:tab w:val="left" w:pos="10076"/>
-          <w:tab w:val="left" w:pos="10992"/>
-          <w:tab w:val="left" w:pos="11908"/>
-          <w:tab w:val="left" w:pos="12824"/>
-          <w:tab w:val="left" w:pos="13740"/>
-          <w:tab w:val="left" w:pos="14656"/>
-        </w:tabs>
-        <w:ind w:firstLine="480"/>
-        <w:jc w:val="left"/>
-        <w:rPr>
-          <w:rFonts w:ascii="Times New Roman" w:eastAsia="宋体" w:hAnsi="Times New Roman" w:cs="Times New Roman"/>
-          <w:kern w:val="0"/>
-          <w:sz w:val="24"/>
-          <w:szCs w:val="24"/>
-        </w:rPr>
-      </w:pPr>
-      <w:r>
-        <w:rPr>
-          <w:rFonts w:ascii="Times New Roman" w:hAnsi="Times New Roman" w:cs="Times New Roman"/>
-          <w:sz w:val="24"/>
-          <w:szCs w:val="24"/>
-        </w:rPr>
-        <w:tab/>
-      </w:r>
-      <w:r>
-        <w:rPr>
-          <w:rFonts w:ascii="Times New Roman" w:hAnsi="Times New Roman" w:cs="Times New Roman"/>
-          <w:sz w:val="24"/>
-          <w:szCs w:val="24"/>
-        </w:rPr>
-        <w:tab/>
-      </w:r>
-      <w:r>
-        <w:rPr>
-          <w:rFonts w:ascii="Times New Roman" w:eastAsia="宋体" w:hAnsi="Times New Roman" w:cs="Times New Roman"/>
-          <w:kern w:val="0"/>
-          <w:sz w:val="24"/>
-          <w:szCs w:val="24"/>
-        </w:rPr>
-        <w:t>Given: None.</w:t>
-      </w:r>
-    </w:p>
-    <w:p>
-      <w:pPr>
-        <w:widowControl/>
-        <w:tabs>
-          <w:tab w:val="left" w:pos="916"/>
-          <w:tab w:val="left" w:pos="1832"/>
-          <w:tab w:val="left" w:pos="2748"/>
-          <w:tab w:val="left" w:pos="3664"/>
-          <w:tab w:val="left" w:pos="4580"/>
-          <w:tab w:val="left" w:pos="5496"/>
-          <w:tab w:val="left" w:pos="6412"/>
-          <w:tab w:val="left" w:pos="7328"/>
-          <w:tab w:val="left" w:pos="8244"/>
-          <w:tab w:val="left" w:pos="9160"/>
-          <w:tab w:val="left" w:pos="10076"/>
-          <w:tab w:val="left" w:pos="10992"/>
-          <w:tab w:val="left" w:pos="11908"/>
-          <w:tab w:val="left" w:pos="12824"/>
-          <w:tab w:val="left" w:pos="13740"/>
-          <w:tab w:val="left" w:pos="14656"/>
-        </w:tabs>
-        <w:ind w:firstLine="480"/>
-        <w:jc w:val="left"/>
-        <w:rPr>
-          <w:rFonts w:ascii="Times New Roman" w:eastAsia="宋体" w:hAnsi="Times New Roman" w:cs="Times New Roman"/>
-          <w:kern w:val="0"/>
-          <w:sz w:val="24"/>
-          <w:szCs w:val="24"/>
-        </w:rPr>
-      </w:pPr>
-      <w:r>
-        <w:rPr>
-          <w:rFonts w:ascii="Times New Roman" w:eastAsia="宋体" w:hAnsi="Times New Roman" w:cs="Times New Roman"/>
-          <w:kern w:val="0"/>
-          <w:sz w:val="24"/>
-          <w:szCs w:val="24"/>
-        </w:rPr>
-        <w:tab/>
-      </w:r>
-      <w:r>
-        <w:rPr>
-          <w:rFonts w:ascii="Times New Roman" w:eastAsia="宋体" w:hAnsi="Times New Roman" w:cs="Times New Roman"/>
-          <w:kern w:val="0"/>
-          <w:sz w:val="24"/>
-          <w:szCs w:val="24"/>
-        </w:rPr>
-        <w:tab/>
-        <w:t>Return: None.</w:t>
       </w:r>
     </w:p>
     <w:p>
@@ -4566,85 +4680,17 @@
         <w:ind w:left="1832"/>
         <w:jc w:val="left"/>
         <w:rPr>
-          <w:rFonts w:ascii="Times New Roman" w:eastAsia="宋体" w:hAnsi="Times New Roman" w:cs="Times New Roman"/>
-          <w:kern w:val="0"/>
-          <w:sz w:val="24"/>
-          <w:szCs w:val="24"/>
-        </w:rPr>
-      </w:pPr>
-      <w:r>
-        <w:rPr>
-          <w:rFonts w:ascii="Times New Roman" w:eastAsia="宋体" w:hAnsi="Times New Roman" w:cs="Times New Roman"/>
-          <w:kern w:val="0"/>
-          <w:sz w:val="24"/>
-          <w:szCs w:val="24"/>
-        </w:rPr>
-        <w:t xml:space="preserve">Task: </w:t>
-      </w:r>
-      <w:r>
-        <w:rPr>
-          <w:rFonts w:ascii="Times New Roman" w:eastAsia="宋体" w:hAnsi="Times New Roman" w:cs="Times New Roman"/>
-          <w:kern w:val="0"/>
-          <w:sz w:val="24"/>
-          <w:szCs w:val="24"/>
-        </w:rPr>
-        <w:t>Polling the signal bits and perform the insert from buffer to database</w:t>
-      </w:r>
-      <w:r>
-        <w:rPr>
-          <w:rFonts w:ascii="Times New Roman" w:eastAsia="宋体" w:hAnsi="Times New Roman" w:cs="Times New Roman"/>
-          <w:kern w:val="0"/>
-          <w:sz w:val="24"/>
-          <w:szCs w:val="24"/>
-        </w:rPr>
-        <w:t xml:space="preserve"> and plot the history information according with the conditions sets in the condition buffer</w:t>
-      </w:r>
-      <w:r>
-        <w:rPr>
-          <w:rFonts w:ascii="Times New Roman" w:eastAsia="宋体" w:hAnsi="Times New Roman" w:cs="Times New Roman"/>
-          <w:kern w:val="0"/>
-          <w:sz w:val="24"/>
-          <w:szCs w:val="24"/>
-        </w:rPr>
-        <w:t>.</w:t>
-      </w:r>
-    </w:p>
-    <w:p>
-      <w:pPr>
-        <w:widowControl/>
-        <w:tabs>
-          <w:tab w:val="left" w:pos="916"/>
-          <w:tab w:val="left" w:pos="1832"/>
-          <w:tab w:val="left" w:pos="2748"/>
-          <w:tab w:val="left" w:pos="3664"/>
-          <w:tab w:val="left" w:pos="4580"/>
-          <w:tab w:val="left" w:pos="5496"/>
-          <w:tab w:val="left" w:pos="6412"/>
-          <w:tab w:val="left" w:pos="7328"/>
-          <w:tab w:val="left" w:pos="8244"/>
-          <w:tab w:val="left" w:pos="9160"/>
-          <w:tab w:val="left" w:pos="10076"/>
-          <w:tab w:val="left" w:pos="10992"/>
-          <w:tab w:val="left" w:pos="11908"/>
-          <w:tab w:val="left" w:pos="12824"/>
-          <w:tab w:val="left" w:pos="13740"/>
-          <w:tab w:val="left" w:pos="14656"/>
-        </w:tabs>
-        <w:ind w:left="1832"/>
-        <w:jc w:val="left"/>
-        <w:rPr>
-          <w:rFonts w:ascii="Times New Roman" w:hAnsi="Times New Roman" w:cs="Times New Roman"/>
-          <w:sz w:val="24"/>
-          <w:szCs w:val="24"/>
-        </w:rPr>
-      </w:pPr>
-      <w:r>
-        <w:rPr>
-          <w:rFonts w:ascii="Times New Roman" w:hAnsi="Times New Roman" w:cs="Times New Roman"/>
-          <w:sz w:val="24"/>
-          <w:szCs w:val="24"/>
-        </w:rPr>
-        <w:lastRenderedPageBreak/>
+          <w:rFonts w:ascii="Times New Roman" w:hAnsi="Times New Roman" w:cs="Times New Roman"/>
+          <w:sz w:val="24"/>
+          <w:szCs w:val="24"/>
+        </w:rPr>
+      </w:pPr>
+      <w:r>
+        <w:rPr>
+          <w:rFonts w:ascii="Times New Roman" w:hAnsi="Times New Roman" w:cs="Times New Roman"/>
+          <w:sz w:val="24"/>
+          <w:szCs w:val="24"/>
+        </w:rPr>
         <w:t xml:space="preserve">Logic of </w:t>
       </w:r>
       <w:r>
@@ -4909,7 +4955,23 @@
           <w:sz w:val="24"/>
           <w:szCs w:val="24"/>
         </w:rPr>
-        <w:t>Protected Functions:</w:t>
+        <w:t xml:space="preserve">Protected </w:t>
+      </w:r>
+      <w:r>
+        <w:rPr>
+          <w:rFonts w:ascii="Times New Roman" w:hAnsi="Times New Roman" w:cs="Times New Roman"/>
+          <w:sz w:val="24"/>
+          <w:szCs w:val="24"/>
+        </w:rPr>
+        <w:t>Methods</w:t>
+      </w:r>
+      <w:r>
+        <w:rPr>
+          <w:rFonts w:ascii="Times New Roman" w:hAnsi="Times New Roman" w:cs="Times New Roman"/>
+          <w:sz w:val="24"/>
+          <w:szCs w:val="24"/>
+        </w:rPr>
+        <w:t>:</w:t>
       </w:r>
     </w:p>
     <w:p>
@@ -5566,7 +5628,7 @@
     <w:link w:val="a5"/>
     <w:uiPriority w:val="99"/>
     <w:unhideWhenUsed/>
-    <w:rsid w:val="009B3EE1"/>
+    <w:rsid w:val="00232956"/>
     <w:pPr>
       <w:pBdr>
         <w:bottom w:val="single" w:sz="6" w:space="1" w:color="auto"/>
@@ -5588,7 +5650,7 @@
     <w:basedOn w:val="a0"/>
     <w:link w:val="a4"/>
     <w:uiPriority w:val="99"/>
-    <w:rsid w:val="009B3EE1"/>
+    <w:rsid w:val="00232956"/>
     <w:rPr>
       <w:sz w:val="18"/>
       <w:szCs w:val="18"/>
@@ -5600,7 +5662,7 @@
     <w:link w:val="a7"/>
     <w:uiPriority w:val="99"/>
     <w:unhideWhenUsed/>
-    <w:rsid w:val="009B3EE1"/>
+    <w:rsid w:val="00232956"/>
     <w:pPr>
       <w:tabs>
         <w:tab w:val="center" w:pos="4153"/>
@@ -5619,7 +5681,7 @@
     <w:basedOn w:val="a0"/>
     <w:link w:val="a6"/>
     <w:uiPriority w:val="99"/>
-    <w:rsid w:val="009B3EE1"/>
+    <w:rsid w:val="00232956"/>
     <w:rPr>
       <w:sz w:val="18"/>
       <w:szCs w:val="18"/>

</xml_diff>